<commit_message>
add 2 remarks for 8,43 requirement
</commit_message>
<xml_diff>
--- a/hw4/Requirements_validation.docx
+++ b/hw4/Requirements_validation.docx
@@ -22,12 +22,14 @@
       <w:pPr>
         <w:pStyle w:val="Heading1"/>
       </w:pPr>
+      <w:proofErr w:type="spellStart"/>
       <w:r>
         <w:rPr>
           <w:lang w:val="ru-RU"/>
         </w:rPr>
         <w:t>Списък</w:t>
       </w:r>
+      <w:proofErr w:type="spellEnd"/>
       <w:r>
         <w:t xml:space="preserve"> </w:t>
       </w:r>
@@ -40,21 +42,25 @@
       <w:r>
         <w:t xml:space="preserve"> </w:t>
       </w:r>
+      <w:proofErr w:type="spellStart"/>
       <w:r>
         <w:rPr>
           <w:lang w:val="ru-RU"/>
         </w:rPr>
         <w:t>открити</w:t>
       </w:r>
-      <w:r>
-        <w:t xml:space="preserve"> </w:t>
-      </w:r>
+      <w:proofErr w:type="spellEnd"/>
+      <w:r>
+        <w:t xml:space="preserve"> </w:t>
+      </w:r>
+      <w:proofErr w:type="spellStart"/>
       <w:r>
         <w:rPr>
           <w:lang w:val="ru-RU"/>
         </w:rPr>
         <w:t>проблеми</w:t>
       </w:r>
+      <w:proofErr w:type="spellEnd"/>
     </w:p>
     <w:p>
       <w:pPr>
@@ -74,8 +80,44 @@
         <w:rPr>
           <w:lang w:val="ru-RU"/>
         </w:rPr>
-        <w:t>-11 (Публикуване на обяви за предлагане</w:t>
-      </w:r>
+        <w:t>-11 (</w:t>
+      </w:r>
+      <w:proofErr w:type="spellStart"/>
+      <w:r>
+        <w:rPr>
+          <w:lang w:val="ru-RU"/>
+        </w:rPr>
+        <w:t>Публикуване</w:t>
+      </w:r>
+      <w:proofErr w:type="spellEnd"/>
+      <w:r>
+        <w:rPr>
+          <w:lang w:val="ru-RU"/>
+        </w:rPr>
+        <w:t xml:space="preserve"> на </w:t>
+      </w:r>
+      <w:proofErr w:type="spellStart"/>
+      <w:r>
+        <w:rPr>
+          <w:lang w:val="ru-RU"/>
+        </w:rPr>
+        <w:t>обяви</w:t>
+      </w:r>
+      <w:proofErr w:type="spellEnd"/>
+      <w:r>
+        <w:rPr>
+          <w:lang w:val="ru-RU"/>
+        </w:rPr>
+        <w:t xml:space="preserve"> за </w:t>
+      </w:r>
+      <w:proofErr w:type="spellStart"/>
+      <w:r>
+        <w:rPr>
+          <w:lang w:val="ru-RU"/>
+        </w:rPr>
+        <w:t>предлагане</w:t>
+      </w:r>
+      <w:proofErr w:type="spellEnd"/>
       <w:r>
         <w:rPr>
           <w:lang w:val="ru-RU"/>
@@ -94,11 +136,159 @@
           <w:lang w:val="ru-RU"/>
         </w:rPr>
       </w:pPr>
-      <w:r>
-        <w:rPr>
-          <w:lang w:val="ru-RU"/>
-        </w:rPr>
-        <w:t>Двусмислено: Регестриран потребител който представлява фирма или всеки рег. Потребитлел и фирми да имат такава възможност?</w:t>
+      <w:proofErr w:type="spellStart"/>
+      <w:r>
+        <w:rPr>
+          <w:lang w:val="ru-RU"/>
+        </w:rPr>
+        <w:t>Двусмислено</w:t>
+      </w:r>
+      <w:proofErr w:type="spellEnd"/>
+      <w:r>
+        <w:rPr>
+          <w:lang w:val="ru-RU"/>
+        </w:rPr>
+        <w:t xml:space="preserve">: </w:t>
+      </w:r>
+      <w:proofErr w:type="spellStart"/>
+      <w:r>
+        <w:rPr>
+          <w:lang w:val="ru-RU"/>
+        </w:rPr>
+        <w:t>Регестриран</w:t>
+      </w:r>
+      <w:proofErr w:type="spellEnd"/>
+      <w:r>
+        <w:rPr>
+          <w:lang w:val="ru-RU"/>
+        </w:rPr>
+        <w:t xml:space="preserve"> </w:t>
+      </w:r>
+      <w:proofErr w:type="spellStart"/>
+      <w:r>
+        <w:rPr>
+          <w:lang w:val="ru-RU"/>
+        </w:rPr>
+        <w:t>потребител</w:t>
+      </w:r>
+      <w:proofErr w:type="spellEnd"/>
+      <w:r>
+        <w:rPr>
+          <w:lang w:val="ru-RU"/>
+        </w:rPr>
+        <w:t xml:space="preserve"> </w:t>
+      </w:r>
+      <w:proofErr w:type="spellStart"/>
+      <w:r>
+        <w:rPr>
+          <w:lang w:val="ru-RU"/>
+        </w:rPr>
+        <w:t>който</w:t>
+      </w:r>
+      <w:proofErr w:type="spellEnd"/>
+      <w:r>
+        <w:rPr>
+          <w:lang w:val="ru-RU"/>
+        </w:rPr>
+        <w:t xml:space="preserve"> </w:t>
+      </w:r>
+      <w:proofErr w:type="spellStart"/>
+      <w:r>
+        <w:rPr>
+          <w:lang w:val="ru-RU"/>
+        </w:rPr>
+        <w:t>представлява</w:t>
+      </w:r>
+      <w:proofErr w:type="spellEnd"/>
+      <w:r>
+        <w:rPr>
+          <w:lang w:val="ru-RU"/>
+        </w:rPr>
+        <w:t xml:space="preserve"> фирма или </w:t>
+      </w:r>
+      <w:proofErr w:type="spellStart"/>
+      <w:r>
+        <w:rPr>
+          <w:lang w:val="ru-RU"/>
+        </w:rPr>
+        <w:t>всеки</w:t>
+      </w:r>
+      <w:proofErr w:type="spellEnd"/>
+      <w:r>
+        <w:rPr>
+          <w:lang w:val="ru-RU"/>
+        </w:rPr>
+        <w:t xml:space="preserve"> рег. </w:t>
+      </w:r>
+      <w:proofErr w:type="spellStart"/>
+      <w:r>
+        <w:rPr>
+          <w:lang w:val="ru-RU"/>
+        </w:rPr>
+        <w:t>Потребитлел</w:t>
+      </w:r>
+      <w:proofErr w:type="spellEnd"/>
+      <w:r>
+        <w:rPr>
+          <w:lang w:val="ru-RU"/>
+        </w:rPr>
+        <w:t xml:space="preserve"> и </w:t>
+      </w:r>
+      <w:proofErr w:type="spellStart"/>
+      <w:r>
+        <w:rPr>
+          <w:lang w:val="ru-RU"/>
+        </w:rPr>
+        <w:t>фирми</w:t>
+      </w:r>
+      <w:proofErr w:type="spellEnd"/>
+      <w:r>
+        <w:rPr>
+          <w:lang w:val="ru-RU"/>
+        </w:rPr>
+        <w:t xml:space="preserve"> да </w:t>
+      </w:r>
+      <w:proofErr w:type="spellStart"/>
+      <w:r>
+        <w:rPr>
+          <w:lang w:val="ru-RU"/>
+        </w:rPr>
+        <w:t>имат</w:t>
+      </w:r>
+      <w:proofErr w:type="spellEnd"/>
+      <w:r>
+        <w:rPr>
+          <w:lang w:val="ru-RU"/>
+        </w:rPr>
+        <w:t xml:space="preserve"> </w:t>
+      </w:r>
+      <w:proofErr w:type="spellStart"/>
+      <w:r>
+        <w:rPr>
+          <w:lang w:val="ru-RU"/>
+        </w:rPr>
+        <w:t>такава</w:t>
+      </w:r>
+      <w:proofErr w:type="spellEnd"/>
+      <w:r>
+        <w:rPr>
+          <w:lang w:val="ru-RU"/>
+        </w:rPr>
+        <w:t xml:space="preserve"> </w:t>
+      </w:r>
+      <w:proofErr w:type="spellStart"/>
+      <w:r>
+        <w:rPr>
+          <w:lang w:val="ru-RU"/>
+        </w:rPr>
+        <w:t>възможност</w:t>
+      </w:r>
+      <w:proofErr w:type="spellEnd"/>
+      <w:r>
+        <w:rPr>
+          <w:lang w:val="ru-RU"/>
+        </w:rPr>
+        <w:t>?</w:t>
       </w:r>
     </w:p>
     <w:p>
@@ -112,17 +302,75 @@
           <w:lang w:val="ru-RU"/>
         </w:rPr>
       </w:pPr>
+      <w:proofErr w:type="spellStart"/>
       <w:r>
         <w:rPr>
           <w:lang w:val="ru-RU"/>
         </w:rPr>
         <w:t>Еднозначност</w:t>
       </w:r>
-      <w:r>
-        <w:rPr>
-          <w:lang w:val="ru-RU"/>
-        </w:rPr>
-        <w:t>: Адресирано е към 2 услуги (Създаване и публикуване)</w:t>
+      <w:proofErr w:type="spellEnd"/>
+      <w:r>
+        <w:rPr>
+          <w:lang w:val="ru-RU"/>
+        </w:rPr>
+        <w:t xml:space="preserve">: </w:t>
+      </w:r>
+      <w:proofErr w:type="spellStart"/>
+      <w:r>
+        <w:rPr>
+          <w:lang w:val="ru-RU"/>
+        </w:rPr>
+        <w:t>Адресирано</w:t>
+      </w:r>
+      <w:proofErr w:type="spellEnd"/>
+      <w:r>
+        <w:rPr>
+          <w:lang w:val="ru-RU"/>
+        </w:rPr>
+        <w:t xml:space="preserve"> е </w:t>
+      </w:r>
+      <w:proofErr w:type="spellStart"/>
+      <w:r>
+        <w:rPr>
+          <w:lang w:val="ru-RU"/>
+        </w:rPr>
+        <w:t>към</w:t>
+      </w:r>
+      <w:proofErr w:type="spellEnd"/>
+      <w:r>
+        <w:rPr>
+          <w:lang w:val="ru-RU"/>
+        </w:rPr>
+        <w:t xml:space="preserve"> 2 услуги (</w:t>
+      </w:r>
+      <w:proofErr w:type="spellStart"/>
+      <w:r>
+        <w:rPr>
+          <w:lang w:val="ru-RU"/>
+        </w:rPr>
+        <w:t>Създаване</w:t>
+      </w:r>
+      <w:proofErr w:type="spellEnd"/>
+      <w:r>
+        <w:rPr>
+          <w:lang w:val="ru-RU"/>
+        </w:rPr>
+        <w:t xml:space="preserve"> и </w:t>
+      </w:r>
+      <w:proofErr w:type="spellStart"/>
+      <w:r>
+        <w:rPr>
+          <w:lang w:val="ru-RU"/>
+        </w:rPr>
+        <w:t>публикуване</w:t>
+      </w:r>
+      <w:proofErr w:type="spellEnd"/>
+      <w:r>
+        <w:rPr>
+          <w:lang w:val="ru-RU"/>
+        </w:rPr>
+        <w:t>)</w:t>
       </w:r>
     </w:p>
     <w:p>
@@ -151,11 +399,33 @@
         </w:rPr>
         <w:t>(</w:t>
       </w:r>
-      <w:r>
-        <w:rPr>
-          <w:lang w:val="ru-RU"/>
-        </w:rPr>
-        <w:t>Активност на обява)</w:t>
+      <w:proofErr w:type="spellStart"/>
+      <w:r>
+        <w:rPr>
+          <w:lang w:val="ru-RU"/>
+        </w:rPr>
+        <w:t>Активност</w:t>
+      </w:r>
+      <w:proofErr w:type="spellEnd"/>
+      <w:r>
+        <w:rPr>
+          <w:lang w:val="ru-RU"/>
+        </w:rPr>
+        <w:t xml:space="preserve"> на </w:t>
+      </w:r>
+      <w:proofErr w:type="spellStart"/>
+      <w:r>
+        <w:rPr>
+          <w:lang w:val="ru-RU"/>
+        </w:rPr>
+        <w:t>обява</w:t>
+      </w:r>
+      <w:proofErr w:type="spellEnd"/>
+      <w:r>
+        <w:rPr>
+          <w:lang w:val="ru-RU"/>
+        </w:rPr>
+        <w:t>)</w:t>
       </w:r>
     </w:p>
     <w:p>
@@ -169,11 +439,159 @@
           <w:lang w:val="ru-RU"/>
         </w:rPr>
       </w:pPr>
-      <w:r>
-        <w:rPr>
-          <w:lang w:val="ru-RU"/>
-        </w:rPr>
-        <w:t>Двусмислено: Регестриран потребител който представлява фирма или всеки рег. Потребитлел и фирми да имат такава възможност?</w:t>
+      <w:proofErr w:type="spellStart"/>
+      <w:r>
+        <w:rPr>
+          <w:lang w:val="ru-RU"/>
+        </w:rPr>
+        <w:t>Двусмислено</w:t>
+      </w:r>
+      <w:proofErr w:type="spellEnd"/>
+      <w:r>
+        <w:rPr>
+          <w:lang w:val="ru-RU"/>
+        </w:rPr>
+        <w:t xml:space="preserve">: </w:t>
+      </w:r>
+      <w:proofErr w:type="spellStart"/>
+      <w:r>
+        <w:rPr>
+          <w:lang w:val="ru-RU"/>
+        </w:rPr>
+        <w:t>Регестриран</w:t>
+      </w:r>
+      <w:proofErr w:type="spellEnd"/>
+      <w:r>
+        <w:rPr>
+          <w:lang w:val="ru-RU"/>
+        </w:rPr>
+        <w:t xml:space="preserve"> </w:t>
+      </w:r>
+      <w:proofErr w:type="spellStart"/>
+      <w:r>
+        <w:rPr>
+          <w:lang w:val="ru-RU"/>
+        </w:rPr>
+        <w:t>потребител</w:t>
+      </w:r>
+      <w:proofErr w:type="spellEnd"/>
+      <w:r>
+        <w:rPr>
+          <w:lang w:val="ru-RU"/>
+        </w:rPr>
+        <w:t xml:space="preserve"> </w:t>
+      </w:r>
+      <w:proofErr w:type="spellStart"/>
+      <w:r>
+        <w:rPr>
+          <w:lang w:val="ru-RU"/>
+        </w:rPr>
+        <w:t>който</w:t>
+      </w:r>
+      <w:proofErr w:type="spellEnd"/>
+      <w:r>
+        <w:rPr>
+          <w:lang w:val="ru-RU"/>
+        </w:rPr>
+        <w:t xml:space="preserve"> </w:t>
+      </w:r>
+      <w:proofErr w:type="spellStart"/>
+      <w:r>
+        <w:rPr>
+          <w:lang w:val="ru-RU"/>
+        </w:rPr>
+        <w:t>представлява</w:t>
+      </w:r>
+      <w:proofErr w:type="spellEnd"/>
+      <w:r>
+        <w:rPr>
+          <w:lang w:val="ru-RU"/>
+        </w:rPr>
+        <w:t xml:space="preserve"> фирма или </w:t>
+      </w:r>
+      <w:proofErr w:type="spellStart"/>
+      <w:r>
+        <w:rPr>
+          <w:lang w:val="ru-RU"/>
+        </w:rPr>
+        <w:t>всеки</w:t>
+      </w:r>
+      <w:proofErr w:type="spellEnd"/>
+      <w:r>
+        <w:rPr>
+          <w:lang w:val="ru-RU"/>
+        </w:rPr>
+        <w:t xml:space="preserve"> рег. </w:t>
+      </w:r>
+      <w:proofErr w:type="spellStart"/>
+      <w:r>
+        <w:rPr>
+          <w:lang w:val="ru-RU"/>
+        </w:rPr>
+        <w:t>Потребитлел</w:t>
+      </w:r>
+      <w:proofErr w:type="spellEnd"/>
+      <w:r>
+        <w:rPr>
+          <w:lang w:val="ru-RU"/>
+        </w:rPr>
+        <w:t xml:space="preserve"> и </w:t>
+      </w:r>
+      <w:proofErr w:type="spellStart"/>
+      <w:r>
+        <w:rPr>
+          <w:lang w:val="ru-RU"/>
+        </w:rPr>
+        <w:t>фирми</w:t>
+      </w:r>
+      <w:proofErr w:type="spellEnd"/>
+      <w:r>
+        <w:rPr>
+          <w:lang w:val="ru-RU"/>
+        </w:rPr>
+        <w:t xml:space="preserve"> да </w:t>
+      </w:r>
+      <w:proofErr w:type="spellStart"/>
+      <w:r>
+        <w:rPr>
+          <w:lang w:val="ru-RU"/>
+        </w:rPr>
+        <w:t>имат</w:t>
+      </w:r>
+      <w:proofErr w:type="spellEnd"/>
+      <w:r>
+        <w:rPr>
+          <w:lang w:val="ru-RU"/>
+        </w:rPr>
+        <w:t xml:space="preserve"> </w:t>
+      </w:r>
+      <w:proofErr w:type="spellStart"/>
+      <w:r>
+        <w:rPr>
+          <w:lang w:val="ru-RU"/>
+        </w:rPr>
+        <w:t>такава</w:t>
+      </w:r>
+      <w:proofErr w:type="spellEnd"/>
+      <w:r>
+        <w:rPr>
+          <w:lang w:val="ru-RU"/>
+        </w:rPr>
+        <w:t xml:space="preserve"> </w:t>
+      </w:r>
+      <w:proofErr w:type="spellStart"/>
+      <w:r>
+        <w:rPr>
+          <w:lang w:val="ru-RU"/>
+        </w:rPr>
+        <w:t>възможност</w:t>
+      </w:r>
+      <w:proofErr w:type="spellEnd"/>
+      <w:r>
+        <w:rPr>
+          <w:lang w:val="ru-RU"/>
+        </w:rPr>
+        <w:t>?</w:t>
       </w:r>
     </w:p>
     <w:p>
@@ -202,11 +620,19 @@
         </w:rPr>
         <w:t>(</w:t>
       </w:r>
-      <w:r>
-        <w:rPr>
-          <w:lang w:val="ru-RU"/>
-        </w:rPr>
-        <w:t>Съхраняване на история на взаимодействия)</w:t>
+      <w:proofErr w:type="spellStart"/>
+      <w:r>
+        <w:rPr>
+          <w:lang w:val="ru-RU"/>
+        </w:rPr>
+        <w:t>Съхраняване</w:t>
+      </w:r>
+      <w:proofErr w:type="spellEnd"/>
+      <w:r>
+        <w:rPr>
+          <w:lang w:val="ru-RU"/>
+        </w:rPr>
+        <w:t xml:space="preserve"> на история на взаимодействия)</w:t>
       </w:r>
     </w:p>
     <w:p>
@@ -220,11 +646,47 @@
           <w:lang w:val="ru-RU"/>
         </w:rPr>
       </w:pPr>
-      <w:r>
-        <w:rPr>
-          <w:lang w:val="ru-RU"/>
-        </w:rPr>
-        <w:t xml:space="preserve">Консистентност: Възможно пречи на </w:t>
+      <w:proofErr w:type="spellStart"/>
+      <w:r>
+        <w:rPr>
+          <w:lang w:val="ru-RU"/>
+        </w:rPr>
+        <w:t>Консистентност</w:t>
+      </w:r>
+      <w:proofErr w:type="spellEnd"/>
+      <w:r>
+        <w:rPr>
+          <w:lang w:val="ru-RU"/>
+        </w:rPr>
+        <w:t xml:space="preserve">: </w:t>
+      </w:r>
+      <w:proofErr w:type="spellStart"/>
+      <w:r>
+        <w:rPr>
+          <w:lang w:val="ru-RU"/>
+        </w:rPr>
+        <w:t>Възможно</w:t>
+      </w:r>
+      <w:proofErr w:type="spellEnd"/>
+      <w:r>
+        <w:rPr>
+          <w:lang w:val="ru-RU"/>
+        </w:rPr>
+        <w:t xml:space="preserve"> </w:t>
+      </w:r>
+      <w:proofErr w:type="spellStart"/>
+      <w:r>
+        <w:rPr>
+          <w:lang w:val="ru-RU"/>
+        </w:rPr>
+        <w:t>пречи</w:t>
+      </w:r>
+      <w:proofErr w:type="spellEnd"/>
+      <w:r>
+        <w:rPr>
+          <w:lang w:val="ru-RU"/>
+        </w:rPr>
+        <w:t xml:space="preserve"> на </w:t>
       </w:r>
       <w:r>
         <w:t>REQ</w:t>
@@ -254,14 +716,45 @@
           <w:lang w:val="ru-RU"/>
         </w:rPr>
       </w:pPr>
-      <w:r>
-        <w:rPr>
-          <w:rFonts w:ascii="Segoe UI" w:hAnsi="Segoe UI" w:cs="Segoe UI"/>
-          <w:sz w:val="20"/>
-          <w:szCs w:val="20"/>
-          <w:lang w:val="ru-RU"/>
-        </w:rPr>
-        <w:t xml:space="preserve">Вписване в системата чрез </w:t>
+      <w:proofErr w:type="spellStart"/>
+      <w:r>
+        <w:rPr>
+          <w:rFonts w:ascii="Segoe UI" w:hAnsi="Segoe UI" w:cs="Segoe UI"/>
+          <w:sz w:val="20"/>
+          <w:szCs w:val="20"/>
+          <w:lang w:val="ru-RU"/>
+        </w:rPr>
+        <w:t>Вписване</w:t>
+      </w:r>
+      <w:proofErr w:type="spellEnd"/>
+      <w:r>
+        <w:rPr>
+          <w:rFonts w:ascii="Segoe UI" w:hAnsi="Segoe UI" w:cs="Segoe UI"/>
+          <w:sz w:val="20"/>
+          <w:szCs w:val="20"/>
+          <w:lang w:val="ru-RU"/>
+        </w:rPr>
+        <w:t xml:space="preserve"> в </w:t>
+      </w:r>
+      <w:proofErr w:type="spellStart"/>
+      <w:r>
+        <w:rPr>
+          <w:rFonts w:ascii="Segoe UI" w:hAnsi="Segoe UI" w:cs="Segoe UI"/>
+          <w:sz w:val="20"/>
+          <w:szCs w:val="20"/>
+          <w:lang w:val="ru-RU"/>
+        </w:rPr>
+        <w:t>системата</w:t>
+      </w:r>
+      <w:proofErr w:type="spellEnd"/>
+      <w:r>
+        <w:rPr>
+          <w:rFonts w:ascii="Segoe UI" w:hAnsi="Segoe UI" w:cs="Segoe UI"/>
+          <w:sz w:val="20"/>
+          <w:szCs w:val="20"/>
+          <w:lang w:val="ru-RU"/>
+        </w:rPr>
+        <w:t xml:space="preserve"> чрез </w:t>
       </w:r>
       <w:r>
         <w:rPr>
@@ -316,14 +809,105 @@
           <w:lang w:val="ru-RU"/>
         </w:rPr>
       </w:pPr>
-      <w:r>
-        <w:rPr>
-          <w:rFonts w:ascii="Segoe UI" w:hAnsi="Segoe UI" w:cs="Segoe UI"/>
-          <w:sz w:val="20"/>
-          <w:szCs w:val="20"/>
-          <w:lang w:val="ru-RU"/>
-        </w:rPr>
-        <w:t>Пълнота: Липсваща информация относно «други системи».</w:t>
+      <w:proofErr w:type="spellStart"/>
+      <w:r>
+        <w:rPr>
+          <w:rFonts w:ascii="Segoe UI" w:hAnsi="Segoe UI" w:cs="Segoe UI"/>
+          <w:sz w:val="20"/>
+          <w:szCs w:val="20"/>
+          <w:lang w:val="ru-RU"/>
+        </w:rPr>
+        <w:t>Пълнота</w:t>
+      </w:r>
+      <w:proofErr w:type="spellEnd"/>
+      <w:r>
+        <w:rPr>
+          <w:rFonts w:ascii="Segoe UI" w:hAnsi="Segoe UI" w:cs="Segoe UI"/>
+          <w:sz w:val="20"/>
+          <w:szCs w:val="20"/>
+          <w:lang w:val="ru-RU"/>
+        </w:rPr>
+        <w:t xml:space="preserve">: </w:t>
+      </w:r>
+      <w:proofErr w:type="spellStart"/>
+      <w:r>
+        <w:rPr>
+          <w:rFonts w:ascii="Segoe UI" w:hAnsi="Segoe UI" w:cs="Segoe UI"/>
+          <w:sz w:val="20"/>
+          <w:szCs w:val="20"/>
+          <w:lang w:val="ru-RU"/>
+        </w:rPr>
+        <w:t>Липсваща</w:t>
+      </w:r>
+      <w:proofErr w:type="spellEnd"/>
+      <w:r>
+        <w:rPr>
+          <w:rFonts w:ascii="Segoe UI" w:hAnsi="Segoe UI" w:cs="Segoe UI"/>
+          <w:sz w:val="20"/>
+          <w:szCs w:val="20"/>
+          <w:lang w:val="ru-RU"/>
+        </w:rPr>
+        <w:t xml:space="preserve"> информация </w:t>
+      </w:r>
+      <w:proofErr w:type="spellStart"/>
+      <w:r>
+        <w:rPr>
+          <w:rFonts w:ascii="Segoe UI" w:hAnsi="Segoe UI" w:cs="Segoe UI"/>
+          <w:sz w:val="20"/>
+          <w:szCs w:val="20"/>
+          <w:lang w:val="ru-RU"/>
+        </w:rPr>
+        <w:t>относно</w:t>
+      </w:r>
+      <w:proofErr w:type="spellEnd"/>
+      <w:r>
+        <w:rPr>
+          <w:rFonts w:ascii="Segoe UI" w:hAnsi="Segoe UI" w:cs="Segoe UI"/>
+          <w:sz w:val="20"/>
+          <w:szCs w:val="20"/>
+          <w:lang w:val="ru-RU"/>
+        </w:rPr>
+        <w:t xml:space="preserve"> «</w:t>
+      </w:r>
+      <w:proofErr w:type="spellStart"/>
+      <w:r>
+        <w:rPr>
+          <w:rFonts w:ascii="Segoe UI" w:hAnsi="Segoe UI" w:cs="Segoe UI"/>
+          <w:sz w:val="20"/>
+          <w:szCs w:val="20"/>
+          <w:lang w:val="ru-RU"/>
+        </w:rPr>
+        <w:t>други</w:t>
+      </w:r>
+      <w:proofErr w:type="spellEnd"/>
+      <w:r>
+        <w:rPr>
+          <w:rFonts w:ascii="Segoe UI" w:hAnsi="Segoe UI" w:cs="Segoe UI"/>
+          <w:sz w:val="20"/>
+          <w:szCs w:val="20"/>
+          <w:lang w:val="ru-RU"/>
+        </w:rPr>
+        <w:t xml:space="preserve"> </w:t>
+      </w:r>
+      <w:proofErr w:type="spellStart"/>
+      <w:r>
+        <w:rPr>
+          <w:rFonts w:ascii="Segoe UI" w:hAnsi="Segoe UI" w:cs="Segoe UI"/>
+          <w:sz w:val="20"/>
+          <w:szCs w:val="20"/>
+          <w:lang w:val="ru-RU"/>
+        </w:rPr>
+        <w:t>системи</w:t>
+      </w:r>
+      <w:proofErr w:type="spellEnd"/>
+      <w:r>
+        <w:rPr>
+          <w:rFonts w:ascii="Segoe UI" w:hAnsi="Segoe UI" w:cs="Segoe UI"/>
+          <w:sz w:val="20"/>
+          <w:szCs w:val="20"/>
+          <w:lang w:val="ru-RU"/>
+        </w:rPr>
+        <w:t>».</w:t>
       </w:r>
     </w:p>
     <w:p>
@@ -352,14 +936,45 @@
         </w:rPr>
         <w:t>REQ-38 (</w:t>
       </w:r>
-      <w:r>
-        <w:rPr>
-          <w:rFonts w:ascii="Segoe UI" w:hAnsi="Segoe UI" w:cs="Segoe UI"/>
-          <w:sz w:val="20"/>
-          <w:szCs w:val="20"/>
-          <w:lang w:val="ru-RU"/>
-        </w:rPr>
-        <w:t>Архивиране на данни)</w:t>
+      <w:proofErr w:type="spellStart"/>
+      <w:r>
+        <w:rPr>
+          <w:rFonts w:ascii="Segoe UI" w:hAnsi="Segoe UI" w:cs="Segoe UI"/>
+          <w:sz w:val="20"/>
+          <w:szCs w:val="20"/>
+          <w:lang w:val="ru-RU"/>
+        </w:rPr>
+        <w:t>Архивиране</w:t>
+      </w:r>
+      <w:proofErr w:type="spellEnd"/>
+      <w:r>
+        <w:rPr>
+          <w:rFonts w:ascii="Segoe UI" w:hAnsi="Segoe UI" w:cs="Segoe UI"/>
+          <w:sz w:val="20"/>
+          <w:szCs w:val="20"/>
+          <w:lang w:val="ru-RU"/>
+        </w:rPr>
+        <w:t xml:space="preserve"> на </w:t>
+      </w:r>
+      <w:proofErr w:type="spellStart"/>
+      <w:r>
+        <w:rPr>
+          <w:rFonts w:ascii="Segoe UI" w:hAnsi="Segoe UI" w:cs="Segoe UI"/>
+          <w:sz w:val="20"/>
+          <w:szCs w:val="20"/>
+          <w:lang w:val="ru-RU"/>
+        </w:rPr>
+        <w:t>данни</w:t>
+      </w:r>
+      <w:proofErr w:type="spellEnd"/>
+      <w:r>
+        <w:rPr>
+          <w:rFonts w:ascii="Segoe UI" w:hAnsi="Segoe UI" w:cs="Segoe UI"/>
+          <w:sz w:val="20"/>
+          <w:szCs w:val="20"/>
+          <w:lang w:val="ru-RU"/>
+        </w:rPr>
+        <w:t>)</w:t>
       </w:r>
     </w:p>
     <w:p>
@@ -380,15 +995,177 @@
           <w:lang w:val="ru-RU"/>
         </w:rPr>
       </w:pPr>
-      <w:r>
-        <w:rPr>
-          <w:rFonts w:ascii="Segoe UI" w:hAnsi="Segoe UI" w:cs="Segoe UI"/>
-          <w:sz w:val="20"/>
-          <w:szCs w:val="20"/>
-          <w:lang w:val="ru-RU"/>
-        </w:rPr>
-        <w:t>Пълнота: Липсваща информация относно запазване на предишни архиви и липса на целтта на архивация</w:t>
-      </w:r>
+      <w:proofErr w:type="spellStart"/>
+      <w:r>
+        <w:rPr>
+          <w:rFonts w:ascii="Segoe UI" w:hAnsi="Segoe UI" w:cs="Segoe UI"/>
+          <w:sz w:val="20"/>
+          <w:szCs w:val="20"/>
+          <w:lang w:val="ru-RU"/>
+        </w:rPr>
+        <w:t>Пълнота</w:t>
+      </w:r>
+      <w:proofErr w:type="spellEnd"/>
+      <w:r>
+        <w:rPr>
+          <w:rFonts w:ascii="Segoe UI" w:hAnsi="Segoe UI" w:cs="Segoe UI"/>
+          <w:sz w:val="20"/>
+          <w:szCs w:val="20"/>
+          <w:lang w:val="ru-RU"/>
+        </w:rPr>
+        <w:t xml:space="preserve">: </w:t>
+      </w:r>
+      <w:proofErr w:type="spellStart"/>
+      <w:r>
+        <w:rPr>
+          <w:rFonts w:ascii="Segoe UI" w:hAnsi="Segoe UI" w:cs="Segoe UI"/>
+          <w:sz w:val="20"/>
+          <w:szCs w:val="20"/>
+          <w:lang w:val="ru-RU"/>
+        </w:rPr>
+        <w:t>Липсваща</w:t>
+      </w:r>
+      <w:proofErr w:type="spellEnd"/>
+      <w:r>
+        <w:rPr>
+          <w:rFonts w:ascii="Segoe UI" w:hAnsi="Segoe UI" w:cs="Segoe UI"/>
+          <w:sz w:val="20"/>
+          <w:szCs w:val="20"/>
+          <w:lang w:val="ru-RU"/>
+        </w:rPr>
+        <w:t xml:space="preserve"> информация </w:t>
+      </w:r>
+      <w:proofErr w:type="spellStart"/>
+      <w:r>
+        <w:rPr>
+          <w:rFonts w:ascii="Segoe UI" w:hAnsi="Segoe UI" w:cs="Segoe UI"/>
+          <w:sz w:val="20"/>
+          <w:szCs w:val="20"/>
+          <w:lang w:val="ru-RU"/>
+        </w:rPr>
+        <w:t>относно</w:t>
+      </w:r>
+      <w:proofErr w:type="spellEnd"/>
+      <w:r>
+        <w:rPr>
+          <w:rFonts w:ascii="Segoe UI" w:hAnsi="Segoe UI" w:cs="Segoe UI"/>
+          <w:sz w:val="20"/>
+          <w:szCs w:val="20"/>
+          <w:lang w:val="ru-RU"/>
+        </w:rPr>
+        <w:t xml:space="preserve"> </w:t>
+      </w:r>
+      <w:proofErr w:type="spellStart"/>
+      <w:r>
+        <w:rPr>
+          <w:rFonts w:ascii="Segoe UI" w:hAnsi="Segoe UI" w:cs="Segoe UI"/>
+          <w:sz w:val="20"/>
+          <w:szCs w:val="20"/>
+          <w:lang w:val="ru-RU"/>
+        </w:rPr>
+        <w:t>запазване</w:t>
+      </w:r>
+      <w:proofErr w:type="spellEnd"/>
+      <w:r>
+        <w:rPr>
+          <w:rFonts w:ascii="Segoe UI" w:hAnsi="Segoe UI" w:cs="Segoe UI"/>
+          <w:sz w:val="20"/>
+          <w:szCs w:val="20"/>
+          <w:lang w:val="ru-RU"/>
+        </w:rPr>
+        <w:t xml:space="preserve"> на </w:t>
+      </w:r>
+      <w:proofErr w:type="spellStart"/>
+      <w:r>
+        <w:rPr>
+          <w:rFonts w:ascii="Segoe UI" w:hAnsi="Segoe UI" w:cs="Segoe UI"/>
+          <w:sz w:val="20"/>
+          <w:szCs w:val="20"/>
+          <w:lang w:val="ru-RU"/>
+        </w:rPr>
+        <w:t>предишни</w:t>
+      </w:r>
+      <w:proofErr w:type="spellEnd"/>
+      <w:r>
+        <w:rPr>
+          <w:rFonts w:ascii="Segoe UI" w:hAnsi="Segoe UI" w:cs="Segoe UI"/>
+          <w:sz w:val="20"/>
+          <w:szCs w:val="20"/>
+          <w:lang w:val="ru-RU"/>
+        </w:rPr>
+        <w:t xml:space="preserve"> </w:t>
+      </w:r>
+      <w:proofErr w:type="spellStart"/>
+      <w:r>
+        <w:rPr>
+          <w:rFonts w:ascii="Segoe UI" w:hAnsi="Segoe UI" w:cs="Segoe UI"/>
+          <w:sz w:val="20"/>
+          <w:szCs w:val="20"/>
+          <w:lang w:val="ru-RU"/>
+        </w:rPr>
+        <w:t>архиви</w:t>
+      </w:r>
+      <w:proofErr w:type="spellEnd"/>
+      <w:r>
+        <w:rPr>
+          <w:rFonts w:ascii="Segoe UI" w:hAnsi="Segoe UI" w:cs="Segoe UI"/>
+          <w:sz w:val="20"/>
+          <w:szCs w:val="20"/>
+          <w:lang w:val="ru-RU"/>
+        </w:rPr>
+        <w:t xml:space="preserve"> и </w:t>
+      </w:r>
+      <w:proofErr w:type="spellStart"/>
+      <w:r>
+        <w:rPr>
+          <w:rFonts w:ascii="Segoe UI" w:hAnsi="Segoe UI" w:cs="Segoe UI"/>
+          <w:sz w:val="20"/>
+          <w:szCs w:val="20"/>
+          <w:lang w:val="ru-RU"/>
+        </w:rPr>
+        <w:t>липса</w:t>
+      </w:r>
+      <w:proofErr w:type="spellEnd"/>
+      <w:r>
+        <w:rPr>
+          <w:rFonts w:ascii="Segoe UI" w:hAnsi="Segoe UI" w:cs="Segoe UI"/>
+          <w:sz w:val="20"/>
+          <w:szCs w:val="20"/>
+          <w:lang w:val="ru-RU"/>
+        </w:rPr>
+        <w:t xml:space="preserve"> на </w:t>
+      </w:r>
+      <w:proofErr w:type="spellStart"/>
+      <w:r>
+        <w:rPr>
+          <w:rFonts w:ascii="Segoe UI" w:hAnsi="Segoe UI" w:cs="Segoe UI"/>
+          <w:sz w:val="20"/>
+          <w:szCs w:val="20"/>
+          <w:lang w:val="ru-RU"/>
+        </w:rPr>
+        <w:t>целтта</w:t>
+      </w:r>
+      <w:proofErr w:type="spellEnd"/>
+      <w:r>
+        <w:rPr>
+          <w:rFonts w:ascii="Segoe UI" w:hAnsi="Segoe UI" w:cs="Segoe UI"/>
+          <w:sz w:val="20"/>
+          <w:szCs w:val="20"/>
+          <w:lang w:val="ru-RU"/>
+        </w:rPr>
+        <w:t xml:space="preserve"> </w:t>
+      </w:r>
+      <w:proofErr w:type="gramStart"/>
+      <w:r>
+        <w:rPr>
+          <w:rFonts w:ascii="Segoe UI" w:hAnsi="Segoe UI" w:cs="Segoe UI"/>
+          <w:sz w:val="20"/>
+          <w:szCs w:val="20"/>
+          <w:lang w:val="ru-RU"/>
+        </w:rPr>
+        <w:t>на архивация</w:t>
+      </w:r>
+      <w:proofErr w:type="gramEnd"/>
     </w:p>
     <w:p>
       <w:pPr>
@@ -423,7 +1200,67 @@
           <w:szCs w:val="20"/>
           <w:lang w:val="ru-RU"/>
         </w:rPr>
-        <w:t>-10 (Публикуване на обява за търсене)</w:t>
+        <w:t>-10 (</w:t>
+      </w:r>
+      <w:proofErr w:type="spellStart"/>
+      <w:r>
+        <w:rPr>
+          <w:rFonts w:ascii="Segoe UI" w:hAnsi="Segoe UI" w:cs="Segoe UI"/>
+          <w:sz w:val="20"/>
+          <w:szCs w:val="20"/>
+          <w:lang w:val="ru-RU"/>
+        </w:rPr>
+        <w:t>Публикуване</w:t>
+      </w:r>
+      <w:proofErr w:type="spellEnd"/>
+      <w:r>
+        <w:rPr>
+          <w:rFonts w:ascii="Segoe UI" w:hAnsi="Segoe UI" w:cs="Segoe UI"/>
+          <w:sz w:val="20"/>
+          <w:szCs w:val="20"/>
+          <w:lang w:val="ru-RU"/>
+        </w:rPr>
+        <w:t xml:space="preserve"> на </w:t>
+      </w:r>
+      <w:proofErr w:type="spellStart"/>
+      <w:r>
+        <w:rPr>
+          <w:rFonts w:ascii="Segoe UI" w:hAnsi="Segoe UI" w:cs="Segoe UI"/>
+          <w:sz w:val="20"/>
+          <w:szCs w:val="20"/>
+          <w:lang w:val="ru-RU"/>
+        </w:rPr>
+        <w:t>обява</w:t>
+      </w:r>
+      <w:proofErr w:type="spellEnd"/>
+      <w:r>
+        <w:rPr>
+          <w:rFonts w:ascii="Segoe UI" w:hAnsi="Segoe UI" w:cs="Segoe UI"/>
+          <w:sz w:val="20"/>
+          <w:szCs w:val="20"/>
+          <w:lang w:val="ru-RU"/>
+        </w:rPr>
+        <w:t xml:space="preserve"> за </w:t>
+      </w:r>
+      <w:proofErr w:type="spellStart"/>
+      <w:r>
+        <w:rPr>
+          <w:rFonts w:ascii="Segoe UI" w:hAnsi="Segoe UI" w:cs="Segoe UI"/>
+          <w:sz w:val="20"/>
+          <w:szCs w:val="20"/>
+          <w:lang w:val="ru-RU"/>
+        </w:rPr>
+        <w:t>търсене</w:t>
+      </w:r>
+      <w:proofErr w:type="spellEnd"/>
+      <w:r>
+        <w:rPr>
+          <w:rFonts w:ascii="Segoe UI" w:hAnsi="Segoe UI" w:cs="Segoe UI"/>
+          <w:sz w:val="20"/>
+          <w:szCs w:val="20"/>
+          <w:lang w:val="ru-RU"/>
+        </w:rPr>
+        <w:t>)</w:t>
       </w:r>
     </w:p>
     <w:p>
@@ -444,14 +1281,105 @@
           <w:lang w:val="ru-RU"/>
         </w:rPr>
       </w:pPr>
-      <w:r>
-        <w:rPr>
-          <w:rFonts w:ascii="Segoe UI" w:hAnsi="Segoe UI" w:cs="Segoe UI"/>
-          <w:sz w:val="20"/>
-          <w:szCs w:val="20"/>
-          <w:lang w:val="ru-RU"/>
-        </w:rPr>
-        <w:t>Еднозначност: адрисирано е към 2 услуги (Създаване и публикуване)</w:t>
+      <w:proofErr w:type="spellStart"/>
+      <w:r>
+        <w:rPr>
+          <w:rFonts w:ascii="Segoe UI" w:hAnsi="Segoe UI" w:cs="Segoe UI"/>
+          <w:sz w:val="20"/>
+          <w:szCs w:val="20"/>
+          <w:lang w:val="ru-RU"/>
+        </w:rPr>
+        <w:t>Еднозначност</w:t>
+      </w:r>
+      <w:proofErr w:type="spellEnd"/>
+      <w:r>
+        <w:rPr>
+          <w:rFonts w:ascii="Segoe UI" w:hAnsi="Segoe UI" w:cs="Segoe UI"/>
+          <w:sz w:val="20"/>
+          <w:szCs w:val="20"/>
+          <w:lang w:val="ru-RU"/>
+        </w:rPr>
+        <w:t xml:space="preserve">: </w:t>
+      </w:r>
+      <w:proofErr w:type="spellStart"/>
+      <w:r>
+        <w:rPr>
+          <w:rFonts w:ascii="Segoe UI" w:hAnsi="Segoe UI" w:cs="Segoe UI"/>
+          <w:sz w:val="20"/>
+          <w:szCs w:val="20"/>
+          <w:lang w:val="ru-RU"/>
+        </w:rPr>
+        <w:t>адрисирано</w:t>
+      </w:r>
+      <w:proofErr w:type="spellEnd"/>
+      <w:r>
+        <w:rPr>
+          <w:rFonts w:ascii="Segoe UI" w:hAnsi="Segoe UI" w:cs="Segoe UI"/>
+          <w:sz w:val="20"/>
+          <w:szCs w:val="20"/>
+          <w:lang w:val="ru-RU"/>
+        </w:rPr>
+        <w:t xml:space="preserve"> е </w:t>
+      </w:r>
+      <w:proofErr w:type="spellStart"/>
+      <w:r>
+        <w:rPr>
+          <w:rFonts w:ascii="Segoe UI" w:hAnsi="Segoe UI" w:cs="Segoe UI"/>
+          <w:sz w:val="20"/>
+          <w:szCs w:val="20"/>
+          <w:lang w:val="ru-RU"/>
+        </w:rPr>
+        <w:t>към</w:t>
+      </w:r>
+      <w:proofErr w:type="spellEnd"/>
+      <w:r>
+        <w:rPr>
+          <w:rFonts w:ascii="Segoe UI" w:hAnsi="Segoe UI" w:cs="Segoe UI"/>
+          <w:sz w:val="20"/>
+          <w:szCs w:val="20"/>
+          <w:lang w:val="ru-RU"/>
+        </w:rPr>
+        <w:t xml:space="preserve"> 2 услуги (</w:t>
+      </w:r>
+      <w:proofErr w:type="spellStart"/>
+      <w:r>
+        <w:rPr>
+          <w:rFonts w:ascii="Segoe UI" w:hAnsi="Segoe UI" w:cs="Segoe UI"/>
+          <w:sz w:val="20"/>
+          <w:szCs w:val="20"/>
+          <w:lang w:val="ru-RU"/>
+        </w:rPr>
+        <w:t>Създаване</w:t>
+      </w:r>
+      <w:proofErr w:type="spellEnd"/>
+      <w:r>
+        <w:rPr>
+          <w:rFonts w:ascii="Segoe UI" w:hAnsi="Segoe UI" w:cs="Segoe UI"/>
+          <w:sz w:val="20"/>
+          <w:szCs w:val="20"/>
+          <w:lang w:val="ru-RU"/>
+        </w:rPr>
+        <w:t xml:space="preserve"> и </w:t>
+      </w:r>
+      <w:proofErr w:type="spellStart"/>
+      <w:r>
+        <w:rPr>
+          <w:rFonts w:ascii="Segoe UI" w:hAnsi="Segoe UI" w:cs="Segoe UI"/>
+          <w:sz w:val="20"/>
+          <w:szCs w:val="20"/>
+          <w:lang w:val="ru-RU"/>
+        </w:rPr>
+        <w:t>публикуване</w:t>
+      </w:r>
+      <w:proofErr w:type="spellEnd"/>
+      <w:r>
+        <w:rPr>
+          <w:rFonts w:ascii="Segoe UI" w:hAnsi="Segoe UI" w:cs="Segoe UI"/>
+          <w:sz w:val="20"/>
+          <w:szCs w:val="20"/>
+          <w:lang w:val="ru-RU"/>
+        </w:rPr>
+        <w:t>)</w:t>
       </w:r>
     </w:p>
     <w:p>
@@ -480,14 +1408,52 @@
         </w:rPr>
         <w:t>REQ-14 (</w:t>
       </w:r>
-      <w:r>
-        <w:rPr>
-          <w:rFonts w:ascii="Segoe UI" w:hAnsi="Segoe UI" w:cs="Segoe UI"/>
-          <w:sz w:val="20"/>
-          <w:szCs w:val="20"/>
-        </w:rPr>
-        <w:t>Сигнализиране при злоупотреба</w:t>
-      </w:r>
+      <w:proofErr w:type="spellStart"/>
+      <w:r>
+        <w:rPr>
+          <w:rFonts w:ascii="Segoe UI" w:hAnsi="Segoe UI" w:cs="Segoe UI"/>
+          <w:sz w:val="20"/>
+          <w:szCs w:val="20"/>
+        </w:rPr>
+        <w:t>Сигнализиране</w:t>
+      </w:r>
+      <w:proofErr w:type="spellEnd"/>
+      <w:r>
+        <w:rPr>
+          <w:rFonts w:ascii="Segoe UI" w:hAnsi="Segoe UI" w:cs="Segoe UI"/>
+          <w:sz w:val="20"/>
+          <w:szCs w:val="20"/>
+        </w:rPr>
+        <w:t xml:space="preserve"> </w:t>
+      </w:r>
+      <w:proofErr w:type="spellStart"/>
+      <w:r>
+        <w:rPr>
+          <w:rFonts w:ascii="Segoe UI" w:hAnsi="Segoe UI" w:cs="Segoe UI"/>
+          <w:sz w:val="20"/>
+          <w:szCs w:val="20"/>
+        </w:rPr>
+        <w:t>при</w:t>
+      </w:r>
+      <w:proofErr w:type="spellEnd"/>
+      <w:r>
+        <w:rPr>
+          <w:rFonts w:ascii="Segoe UI" w:hAnsi="Segoe UI" w:cs="Segoe UI"/>
+          <w:sz w:val="20"/>
+          <w:szCs w:val="20"/>
+        </w:rPr>
+        <w:t xml:space="preserve"> </w:t>
+      </w:r>
+      <w:proofErr w:type="spellStart"/>
+      <w:r>
+        <w:rPr>
+          <w:rFonts w:ascii="Segoe UI" w:hAnsi="Segoe UI" w:cs="Segoe UI"/>
+          <w:sz w:val="20"/>
+          <w:szCs w:val="20"/>
+        </w:rPr>
+        <w:t>злоупотреба</w:t>
+      </w:r>
+      <w:proofErr w:type="spellEnd"/>
       <w:r>
         <w:rPr>
           <w:rFonts w:ascii="Segoe UI" w:hAnsi="Segoe UI" w:cs="Segoe UI"/>
@@ -515,14 +1481,105 @@
           <w:lang w:val="ru-RU"/>
         </w:rPr>
       </w:pPr>
-      <w:r>
-        <w:rPr>
-          <w:rFonts w:ascii="Segoe UI" w:hAnsi="Segoe UI" w:cs="Segoe UI"/>
-          <w:sz w:val="20"/>
-          <w:szCs w:val="20"/>
-          <w:lang w:val="ru-RU"/>
-        </w:rPr>
-        <w:t>Пълнота: не е ясно по какъв начин(и) трябва да е възможно да информират администратор (</w:t>
+      <w:proofErr w:type="spellStart"/>
+      <w:r>
+        <w:rPr>
+          <w:rFonts w:ascii="Segoe UI" w:hAnsi="Segoe UI" w:cs="Segoe UI"/>
+          <w:sz w:val="20"/>
+          <w:szCs w:val="20"/>
+          <w:lang w:val="ru-RU"/>
+        </w:rPr>
+        <w:t>Пълнота</w:t>
+      </w:r>
+      <w:proofErr w:type="spellEnd"/>
+      <w:r>
+        <w:rPr>
+          <w:rFonts w:ascii="Segoe UI" w:hAnsi="Segoe UI" w:cs="Segoe UI"/>
+          <w:sz w:val="20"/>
+          <w:szCs w:val="20"/>
+          <w:lang w:val="ru-RU"/>
+        </w:rPr>
+        <w:t xml:space="preserve">: не е ясно по </w:t>
+      </w:r>
+      <w:proofErr w:type="spellStart"/>
+      <w:r>
+        <w:rPr>
+          <w:rFonts w:ascii="Segoe UI" w:hAnsi="Segoe UI" w:cs="Segoe UI"/>
+          <w:sz w:val="20"/>
+          <w:szCs w:val="20"/>
+          <w:lang w:val="ru-RU"/>
+        </w:rPr>
+        <w:t>какъв</w:t>
+      </w:r>
+      <w:proofErr w:type="spellEnd"/>
+      <w:r>
+        <w:rPr>
+          <w:rFonts w:ascii="Segoe UI" w:hAnsi="Segoe UI" w:cs="Segoe UI"/>
+          <w:sz w:val="20"/>
+          <w:szCs w:val="20"/>
+          <w:lang w:val="ru-RU"/>
+        </w:rPr>
+        <w:t xml:space="preserve"> начин(и) </w:t>
+      </w:r>
+      <w:proofErr w:type="spellStart"/>
+      <w:r>
+        <w:rPr>
+          <w:rFonts w:ascii="Segoe UI" w:hAnsi="Segoe UI" w:cs="Segoe UI"/>
+          <w:sz w:val="20"/>
+          <w:szCs w:val="20"/>
+          <w:lang w:val="ru-RU"/>
+        </w:rPr>
+        <w:t>трябва</w:t>
+      </w:r>
+      <w:proofErr w:type="spellEnd"/>
+      <w:r>
+        <w:rPr>
+          <w:rFonts w:ascii="Segoe UI" w:hAnsi="Segoe UI" w:cs="Segoe UI"/>
+          <w:sz w:val="20"/>
+          <w:szCs w:val="20"/>
+          <w:lang w:val="ru-RU"/>
+        </w:rPr>
+        <w:t xml:space="preserve"> да е </w:t>
+      </w:r>
+      <w:proofErr w:type="spellStart"/>
+      <w:r>
+        <w:rPr>
+          <w:rFonts w:ascii="Segoe UI" w:hAnsi="Segoe UI" w:cs="Segoe UI"/>
+          <w:sz w:val="20"/>
+          <w:szCs w:val="20"/>
+          <w:lang w:val="ru-RU"/>
+        </w:rPr>
+        <w:t>възможно</w:t>
+      </w:r>
+      <w:proofErr w:type="spellEnd"/>
+      <w:r>
+        <w:rPr>
+          <w:rFonts w:ascii="Segoe UI" w:hAnsi="Segoe UI" w:cs="Segoe UI"/>
+          <w:sz w:val="20"/>
+          <w:szCs w:val="20"/>
+          <w:lang w:val="ru-RU"/>
+        </w:rPr>
+        <w:t xml:space="preserve"> да </w:t>
+      </w:r>
+      <w:proofErr w:type="spellStart"/>
+      <w:r>
+        <w:rPr>
+          <w:rFonts w:ascii="Segoe UI" w:hAnsi="Segoe UI" w:cs="Segoe UI"/>
+          <w:sz w:val="20"/>
+          <w:szCs w:val="20"/>
+          <w:lang w:val="ru-RU"/>
+        </w:rPr>
+        <w:t>информират</w:t>
+      </w:r>
+      <w:proofErr w:type="spellEnd"/>
+      <w:r>
+        <w:rPr>
+          <w:rFonts w:ascii="Segoe UI" w:hAnsi="Segoe UI" w:cs="Segoe UI"/>
+          <w:sz w:val="20"/>
+          <w:szCs w:val="20"/>
+          <w:lang w:val="ru-RU"/>
+        </w:rPr>
+        <w:t xml:space="preserve"> администратор (</w:t>
       </w:r>
       <w:r>
         <w:rPr>
@@ -541,14 +1598,25 @@
         </w:rPr>
         <w:t xml:space="preserve"> / </w:t>
       </w:r>
-      <w:r>
-        <w:rPr>
-          <w:rFonts w:ascii="Segoe UI" w:hAnsi="Segoe UI" w:cs="Segoe UI"/>
-          <w:sz w:val="20"/>
-          <w:szCs w:val="20"/>
-          <w:lang w:val="ru-RU"/>
-        </w:rPr>
-        <w:t xml:space="preserve">специална форма </w:t>
+      <w:proofErr w:type="spellStart"/>
+      <w:r>
+        <w:rPr>
+          <w:rFonts w:ascii="Segoe UI" w:hAnsi="Segoe UI" w:cs="Segoe UI"/>
+          <w:sz w:val="20"/>
+          <w:szCs w:val="20"/>
+          <w:lang w:val="ru-RU"/>
+        </w:rPr>
+        <w:t>специална</w:t>
+      </w:r>
+      <w:proofErr w:type="spellEnd"/>
+      <w:r>
+        <w:rPr>
+          <w:rFonts w:ascii="Segoe UI" w:hAnsi="Segoe UI" w:cs="Segoe UI"/>
+          <w:sz w:val="20"/>
+          <w:szCs w:val="20"/>
+          <w:lang w:val="ru-RU"/>
+        </w:rPr>
+        <w:t xml:space="preserve"> форма </w:t>
       </w:r>
       <w:r>
         <w:rPr>
@@ -602,7 +1670,47 @@
           <w:szCs w:val="20"/>
           <w:lang w:val="ru-RU"/>
         </w:rPr>
-        <w:t>-37 (Съхраняване на архивни копия)</w:t>
+        <w:t>-37 (</w:t>
+      </w:r>
+      <w:proofErr w:type="spellStart"/>
+      <w:r>
+        <w:rPr>
+          <w:rFonts w:ascii="Segoe UI" w:hAnsi="Segoe UI" w:cs="Segoe UI"/>
+          <w:sz w:val="20"/>
+          <w:szCs w:val="20"/>
+          <w:lang w:val="ru-RU"/>
+        </w:rPr>
+        <w:t>Съхраняване</w:t>
+      </w:r>
+      <w:proofErr w:type="spellEnd"/>
+      <w:r>
+        <w:rPr>
+          <w:rFonts w:ascii="Segoe UI" w:hAnsi="Segoe UI" w:cs="Segoe UI"/>
+          <w:sz w:val="20"/>
+          <w:szCs w:val="20"/>
+          <w:lang w:val="ru-RU"/>
+        </w:rPr>
+        <w:t xml:space="preserve"> на </w:t>
+      </w:r>
+      <w:proofErr w:type="spellStart"/>
+      <w:r>
+        <w:rPr>
+          <w:rFonts w:ascii="Segoe UI" w:hAnsi="Segoe UI" w:cs="Segoe UI"/>
+          <w:sz w:val="20"/>
+          <w:szCs w:val="20"/>
+          <w:lang w:val="ru-RU"/>
+        </w:rPr>
+        <w:t>архивни</w:t>
+      </w:r>
+      <w:proofErr w:type="spellEnd"/>
+      <w:r>
+        <w:rPr>
+          <w:rFonts w:ascii="Segoe UI" w:hAnsi="Segoe UI" w:cs="Segoe UI"/>
+          <w:sz w:val="20"/>
+          <w:szCs w:val="20"/>
+          <w:lang w:val="ru-RU"/>
+        </w:rPr>
+        <w:t xml:space="preserve"> копия)</w:t>
       </w:r>
     </w:p>
     <w:p>
@@ -623,14 +1731,65 @@
           <w:lang w:val="ru-RU"/>
         </w:rPr>
       </w:pPr>
-      <w:r>
-        <w:rPr>
-          <w:rFonts w:ascii="Segoe UI" w:hAnsi="Segoe UI" w:cs="Segoe UI"/>
-          <w:sz w:val="20"/>
-          <w:szCs w:val="20"/>
-          <w:lang w:val="ru-RU"/>
-        </w:rPr>
-        <w:t>Пълнота: за колко време, в какъв формат</w:t>
+      <w:proofErr w:type="spellStart"/>
+      <w:r>
+        <w:rPr>
+          <w:rFonts w:ascii="Segoe UI" w:hAnsi="Segoe UI" w:cs="Segoe UI"/>
+          <w:sz w:val="20"/>
+          <w:szCs w:val="20"/>
+          <w:lang w:val="ru-RU"/>
+        </w:rPr>
+        <w:t>Пълнота</w:t>
+      </w:r>
+      <w:proofErr w:type="spellEnd"/>
+      <w:r>
+        <w:rPr>
+          <w:rFonts w:ascii="Segoe UI" w:hAnsi="Segoe UI" w:cs="Segoe UI"/>
+          <w:sz w:val="20"/>
+          <w:szCs w:val="20"/>
+          <w:lang w:val="ru-RU"/>
+        </w:rPr>
+        <w:t xml:space="preserve">: за колко </w:t>
+      </w:r>
+      <w:proofErr w:type="spellStart"/>
+      <w:r>
+        <w:rPr>
+          <w:rFonts w:ascii="Segoe UI" w:hAnsi="Segoe UI" w:cs="Segoe UI"/>
+          <w:sz w:val="20"/>
+          <w:szCs w:val="20"/>
+          <w:lang w:val="ru-RU"/>
+        </w:rPr>
+        <w:t>време</w:t>
+      </w:r>
+      <w:proofErr w:type="spellEnd"/>
+      <w:r>
+        <w:rPr>
+          <w:rFonts w:ascii="Segoe UI" w:hAnsi="Segoe UI" w:cs="Segoe UI"/>
+          <w:sz w:val="20"/>
+          <w:szCs w:val="20"/>
+          <w:lang w:val="ru-RU"/>
+        </w:rPr>
+        <w:t xml:space="preserve">, в </w:t>
+      </w:r>
+      <w:proofErr w:type="spellStart"/>
+      <w:r>
+        <w:rPr>
+          <w:rFonts w:ascii="Segoe UI" w:hAnsi="Segoe UI" w:cs="Segoe UI"/>
+          <w:sz w:val="20"/>
+          <w:szCs w:val="20"/>
+          <w:lang w:val="ru-RU"/>
+        </w:rPr>
+        <w:t>какъв</w:t>
+      </w:r>
+      <w:proofErr w:type="spellEnd"/>
+      <w:r>
+        <w:rPr>
+          <w:rFonts w:ascii="Segoe UI" w:hAnsi="Segoe UI" w:cs="Segoe UI"/>
+          <w:sz w:val="20"/>
+          <w:szCs w:val="20"/>
+          <w:lang w:val="ru-RU"/>
+        </w:rPr>
+        <w:t xml:space="preserve"> формат</w:t>
       </w:r>
     </w:p>
     <w:p>
@@ -651,14 +1810,45 @@
           <w:lang w:val="ru-RU"/>
         </w:rPr>
       </w:pPr>
-      <w:r>
-        <w:rPr>
-          <w:rFonts w:ascii="Segoe UI" w:hAnsi="Segoe UI" w:cs="Segoe UI"/>
-          <w:sz w:val="20"/>
-          <w:szCs w:val="20"/>
-          <w:lang w:val="ru-RU"/>
-        </w:rPr>
-        <w:t xml:space="preserve">Консистентност: пресича се с </w:t>
+      <w:proofErr w:type="spellStart"/>
+      <w:r>
+        <w:rPr>
+          <w:rFonts w:ascii="Segoe UI" w:hAnsi="Segoe UI" w:cs="Segoe UI"/>
+          <w:sz w:val="20"/>
+          <w:szCs w:val="20"/>
+          <w:lang w:val="ru-RU"/>
+        </w:rPr>
+        <w:t>Консистентност</w:t>
+      </w:r>
+      <w:proofErr w:type="spellEnd"/>
+      <w:r>
+        <w:rPr>
+          <w:rFonts w:ascii="Segoe UI" w:hAnsi="Segoe UI" w:cs="Segoe UI"/>
+          <w:sz w:val="20"/>
+          <w:szCs w:val="20"/>
+          <w:lang w:val="ru-RU"/>
+        </w:rPr>
+        <w:t xml:space="preserve">: </w:t>
+      </w:r>
+      <w:proofErr w:type="spellStart"/>
+      <w:r>
+        <w:rPr>
+          <w:rFonts w:ascii="Segoe UI" w:hAnsi="Segoe UI" w:cs="Segoe UI"/>
+          <w:sz w:val="20"/>
+          <w:szCs w:val="20"/>
+          <w:lang w:val="ru-RU"/>
+        </w:rPr>
+        <w:t>пресича</w:t>
+      </w:r>
+      <w:proofErr w:type="spellEnd"/>
+      <w:r>
+        <w:rPr>
+          <w:rFonts w:ascii="Segoe UI" w:hAnsi="Segoe UI" w:cs="Segoe UI"/>
+          <w:sz w:val="20"/>
+          <w:szCs w:val="20"/>
+          <w:lang w:val="ru-RU"/>
+        </w:rPr>
+        <w:t xml:space="preserve"> се с </w:t>
       </w:r>
       <w:r>
         <w:rPr>
@@ -711,7 +1901,47 @@
           <w:szCs w:val="20"/>
           <w:lang w:val="ru-RU"/>
         </w:rPr>
-        <w:t>-16 (Търсене по географско положение)</w:t>
+        <w:t>-16 (</w:t>
+      </w:r>
+      <w:proofErr w:type="spellStart"/>
+      <w:r>
+        <w:rPr>
+          <w:rFonts w:ascii="Segoe UI" w:hAnsi="Segoe UI" w:cs="Segoe UI"/>
+          <w:sz w:val="20"/>
+          <w:szCs w:val="20"/>
+          <w:lang w:val="ru-RU"/>
+        </w:rPr>
+        <w:t>Търсене</w:t>
+      </w:r>
+      <w:proofErr w:type="spellEnd"/>
+      <w:r>
+        <w:rPr>
+          <w:rFonts w:ascii="Segoe UI" w:hAnsi="Segoe UI" w:cs="Segoe UI"/>
+          <w:sz w:val="20"/>
+          <w:szCs w:val="20"/>
+          <w:lang w:val="ru-RU"/>
+        </w:rPr>
+        <w:t xml:space="preserve"> по </w:t>
+      </w:r>
+      <w:proofErr w:type="spellStart"/>
+      <w:r>
+        <w:rPr>
+          <w:rFonts w:ascii="Segoe UI" w:hAnsi="Segoe UI" w:cs="Segoe UI"/>
+          <w:sz w:val="20"/>
+          <w:szCs w:val="20"/>
+          <w:lang w:val="ru-RU"/>
+        </w:rPr>
+        <w:t>географско</w:t>
+      </w:r>
+      <w:proofErr w:type="spellEnd"/>
+      <w:r>
+        <w:rPr>
+          <w:rFonts w:ascii="Segoe UI" w:hAnsi="Segoe UI" w:cs="Segoe UI"/>
+          <w:sz w:val="20"/>
+          <w:szCs w:val="20"/>
+          <w:lang w:val="ru-RU"/>
+        </w:rPr>
+        <w:t xml:space="preserve"> положение)</w:t>
       </w:r>
     </w:p>
     <w:p>
@@ -732,14 +1962,245 @@
           <w:lang w:val="ru-RU"/>
         </w:rPr>
       </w:pPr>
-      <w:r>
-        <w:rPr>
-          <w:rFonts w:ascii="Segoe UI" w:hAnsi="Segoe UI" w:cs="Segoe UI"/>
-          <w:sz w:val="20"/>
-          <w:szCs w:val="20"/>
-          <w:lang w:val="ru-RU"/>
-        </w:rPr>
-        <w:t>Пълнота: не е ясно точно какво представлява географско положение (дали то трябва да е въведено в поле или трябва да се реализира метод за определяне на текуща геолокация на ползвател).</w:t>
+      <w:proofErr w:type="spellStart"/>
+      <w:r>
+        <w:rPr>
+          <w:rFonts w:ascii="Segoe UI" w:hAnsi="Segoe UI" w:cs="Segoe UI"/>
+          <w:sz w:val="20"/>
+          <w:szCs w:val="20"/>
+          <w:lang w:val="ru-RU"/>
+        </w:rPr>
+        <w:t>Пълнота</w:t>
+      </w:r>
+      <w:proofErr w:type="spellEnd"/>
+      <w:r>
+        <w:rPr>
+          <w:rFonts w:ascii="Segoe UI" w:hAnsi="Segoe UI" w:cs="Segoe UI"/>
+          <w:sz w:val="20"/>
+          <w:szCs w:val="20"/>
+          <w:lang w:val="ru-RU"/>
+        </w:rPr>
+        <w:t xml:space="preserve">: не е ясно точно </w:t>
+      </w:r>
+      <w:proofErr w:type="spellStart"/>
+      <w:r>
+        <w:rPr>
+          <w:rFonts w:ascii="Segoe UI" w:hAnsi="Segoe UI" w:cs="Segoe UI"/>
+          <w:sz w:val="20"/>
+          <w:szCs w:val="20"/>
+          <w:lang w:val="ru-RU"/>
+        </w:rPr>
+        <w:t>какво</w:t>
+      </w:r>
+      <w:proofErr w:type="spellEnd"/>
+      <w:r>
+        <w:rPr>
+          <w:rFonts w:ascii="Segoe UI" w:hAnsi="Segoe UI" w:cs="Segoe UI"/>
+          <w:sz w:val="20"/>
+          <w:szCs w:val="20"/>
+          <w:lang w:val="ru-RU"/>
+        </w:rPr>
+        <w:t xml:space="preserve"> </w:t>
+      </w:r>
+      <w:proofErr w:type="spellStart"/>
+      <w:r>
+        <w:rPr>
+          <w:rFonts w:ascii="Segoe UI" w:hAnsi="Segoe UI" w:cs="Segoe UI"/>
+          <w:sz w:val="20"/>
+          <w:szCs w:val="20"/>
+          <w:lang w:val="ru-RU"/>
+        </w:rPr>
+        <w:t>представлява</w:t>
+      </w:r>
+      <w:proofErr w:type="spellEnd"/>
+      <w:r>
+        <w:rPr>
+          <w:rFonts w:ascii="Segoe UI" w:hAnsi="Segoe UI" w:cs="Segoe UI"/>
+          <w:sz w:val="20"/>
+          <w:szCs w:val="20"/>
+          <w:lang w:val="ru-RU"/>
+        </w:rPr>
+        <w:t xml:space="preserve"> </w:t>
+      </w:r>
+      <w:proofErr w:type="spellStart"/>
+      <w:r>
+        <w:rPr>
+          <w:rFonts w:ascii="Segoe UI" w:hAnsi="Segoe UI" w:cs="Segoe UI"/>
+          <w:sz w:val="20"/>
+          <w:szCs w:val="20"/>
+          <w:lang w:val="ru-RU"/>
+        </w:rPr>
+        <w:t>географско</w:t>
+      </w:r>
+      <w:proofErr w:type="spellEnd"/>
+      <w:r>
+        <w:rPr>
+          <w:rFonts w:ascii="Segoe UI" w:hAnsi="Segoe UI" w:cs="Segoe UI"/>
+          <w:sz w:val="20"/>
+          <w:szCs w:val="20"/>
+          <w:lang w:val="ru-RU"/>
+        </w:rPr>
+        <w:t xml:space="preserve"> положение (дали то </w:t>
+      </w:r>
+      <w:proofErr w:type="spellStart"/>
+      <w:r>
+        <w:rPr>
+          <w:rFonts w:ascii="Segoe UI" w:hAnsi="Segoe UI" w:cs="Segoe UI"/>
+          <w:sz w:val="20"/>
+          <w:szCs w:val="20"/>
+          <w:lang w:val="ru-RU"/>
+        </w:rPr>
+        <w:t>трябва</w:t>
+      </w:r>
+      <w:proofErr w:type="spellEnd"/>
+      <w:r>
+        <w:rPr>
+          <w:rFonts w:ascii="Segoe UI" w:hAnsi="Segoe UI" w:cs="Segoe UI"/>
+          <w:sz w:val="20"/>
+          <w:szCs w:val="20"/>
+          <w:lang w:val="ru-RU"/>
+        </w:rPr>
+        <w:t xml:space="preserve"> да е </w:t>
+      </w:r>
+      <w:proofErr w:type="spellStart"/>
+      <w:r>
+        <w:rPr>
+          <w:rFonts w:ascii="Segoe UI" w:hAnsi="Segoe UI" w:cs="Segoe UI"/>
+          <w:sz w:val="20"/>
+          <w:szCs w:val="20"/>
+          <w:lang w:val="ru-RU"/>
+        </w:rPr>
+        <w:t>въведено</w:t>
+      </w:r>
+      <w:proofErr w:type="spellEnd"/>
+      <w:r>
+        <w:rPr>
+          <w:rFonts w:ascii="Segoe UI" w:hAnsi="Segoe UI" w:cs="Segoe UI"/>
+          <w:sz w:val="20"/>
+          <w:szCs w:val="20"/>
+          <w:lang w:val="ru-RU"/>
+        </w:rPr>
+        <w:t xml:space="preserve"> в поле или </w:t>
+      </w:r>
+      <w:proofErr w:type="spellStart"/>
+      <w:r>
+        <w:rPr>
+          <w:rFonts w:ascii="Segoe UI" w:hAnsi="Segoe UI" w:cs="Segoe UI"/>
+          <w:sz w:val="20"/>
+          <w:szCs w:val="20"/>
+          <w:lang w:val="ru-RU"/>
+        </w:rPr>
+        <w:t>трябва</w:t>
+      </w:r>
+      <w:proofErr w:type="spellEnd"/>
+      <w:r>
+        <w:rPr>
+          <w:rFonts w:ascii="Segoe UI" w:hAnsi="Segoe UI" w:cs="Segoe UI"/>
+          <w:sz w:val="20"/>
+          <w:szCs w:val="20"/>
+          <w:lang w:val="ru-RU"/>
+        </w:rPr>
+        <w:t xml:space="preserve"> да се </w:t>
+      </w:r>
+      <w:proofErr w:type="spellStart"/>
+      <w:r>
+        <w:rPr>
+          <w:rFonts w:ascii="Segoe UI" w:hAnsi="Segoe UI" w:cs="Segoe UI"/>
+          <w:sz w:val="20"/>
+          <w:szCs w:val="20"/>
+          <w:lang w:val="ru-RU"/>
+        </w:rPr>
+        <w:t>реализира</w:t>
+      </w:r>
+      <w:proofErr w:type="spellEnd"/>
+      <w:r>
+        <w:rPr>
+          <w:rFonts w:ascii="Segoe UI" w:hAnsi="Segoe UI" w:cs="Segoe UI"/>
+          <w:sz w:val="20"/>
+          <w:szCs w:val="20"/>
+          <w:lang w:val="ru-RU"/>
+        </w:rPr>
+        <w:t xml:space="preserve"> метод за </w:t>
+      </w:r>
+      <w:proofErr w:type="spellStart"/>
+      <w:r>
+        <w:rPr>
+          <w:rFonts w:ascii="Segoe UI" w:hAnsi="Segoe UI" w:cs="Segoe UI"/>
+          <w:sz w:val="20"/>
+          <w:szCs w:val="20"/>
+          <w:lang w:val="ru-RU"/>
+        </w:rPr>
+        <w:t>определяне</w:t>
+      </w:r>
+      <w:proofErr w:type="spellEnd"/>
+      <w:r>
+        <w:rPr>
+          <w:rFonts w:ascii="Segoe UI" w:hAnsi="Segoe UI" w:cs="Segoe UI"/>
+          <w:sz w:val="20"/>
+          <w:szCs w:val="20"/>
+          <w:lang w:val="ru-RU"/>
+        </w:rPr>
+        <w:t xml:space="preserve"> на </w:t>
+      </w:r>
+      <w:proofErr w:type="spellStart"/>
+      <w:r>
+        <w:rPr>
+          <w:rFonts w:ascii="Segoe UI" w:hAnsi="Segoe UI" w:cs="Segoe UI"/>
+          <w:sz w:val="20"/>
+          <w:szCs w:val="20"/>
+          <w:lang w:val="ru-RU"/>
+        </w:rPr>
+        <w:t>текуща</w:t>
+      </w:r>
+      <w:proofErr w:type="spellEnd"/>
+      <w:r>
+        <w:rPr>
+          <w:rFonts w:ascii="Segoe UI" w:hAnsi="Segoe UI" w:cs="Segoe UI"/>
+          <w:sz w:val="20"/>
+          <w:szCs w:val="20"/>
+          <w:lang w:val="ru-RU"/>
+        </w:rPr>
+        <w:t xml:space="preserve"> </w:t>
+      </w:r>
+      <w:proofErr w:type="spellStart"/>
+      <w:r>
+        <w:rPr>
+          <w:rFonts w:ascii="Segoe UI" w:hAnsi="Segoe UI" w:cs="Segoe UI"/>
+          <w:sz w:val="20"/>
+          <w:szCs w:val="20"/>
+          <w:lang w:val="ru-RU"/>
+        </w:rPr>
+        <w:t>геолокация</w:t>
+      </w:r>
+      <w:proofErr w:type="spellEnd"/>
+      <w:r>
+        <w:rPr>
+          <w:rFonts w:ascii="Segoe UI" w:hAnsi="Segoe UI" w:cs="Segoe UI"/>
+          <w:sz w:val="20"/>
+          <w:szCs w:val="20"/>
+          <w:lang w:val="ru-RU"/>
+        </w:rPr>
+        <w:t xml:space="preserve"> на </w:t>
+      </w:r>
+      <w:proofErr w:type="spellStart"/>
+      <w:r>
+        <w:rPr>
+          <w:rFonts w:ascii="Segoe UI" w:hAnsi="Segoe UI" w:cs="Segoe UI"/>
+          <w:sz w:val="20"/>
+          <w:szCs w:val="20"/>
+          <w:lang w:val="ru-RU"/>
+        </w:rPr>
+        <w:t>ползвател</w:t>
+      </w:r>
+      <w:proofErr w:type="spellEnd"/>
+      <w:r>
+        <w:rPr>
+          <w:rFonts w:ascii="Segoe UI" w:hAnsi="Segoe UI" w:cs="Segoe UI"/>
+          <w:sz w:val="20"/>
+          <w:szCs w:val="20"/>
+          <w:lang w:val="ru-RU"/>
+        </w:rPr>
+        <w:t>).</w:t>
       </w:r>
     </w:p>
     <w:p>
@@ -768,14 +2229,52 @@
         </w:rPr>
         <w:t>REQ-29 (</w:t>
       </w:r>
-      <w:r>
-        <w:rPr>
-          <w:rFonts w:ascii="Segoe UI" w:hAnsi="Segoe UI" w:cs="Segoe UI"/>
-          <w:sz w:val="20"/>
-          <w:szCs w:val="20"/>
-        </w:rPr>
-        <w:t>Преглед на потребители</w:t>
-      </w:r>
+      <w:proofErr w:type="spellStart"/>
+      <w:r>
+        <w:rPr>
+          <w:rFonts w:ascii="Segoe UI" w:hAnsi="Segoe UI" w:cs="Segoe UI"/>
+          <w:sz w:val="20"/>
+          <w:szCs w:val="20"/>
+        </w:rPr>
+        <w:t>Преглед</w:t>
+      </w:r>
+      <w:proofErr w:type="spellEnd"/>
+      <w:r>
+        <w:rPr>
+          <w:rFonts w:ascii="Segoe UI" w:hAnsi="Segoe UI" w:cs="Segoe UI"/>
+          <w:sz w:val="20"/>
+          <w:szCs w:val="20"/>
+        </w:rPr>
+        <w:t xml:space="preserve"> </w:t>
+      </w:r>
+      <w:proofErr w:type="spellStart"/>
+      <w:r>
+        <w:rPr>
+          <w:rFonts w:ascii="Segoe UI" w:hAnsi="Segoe UI" w:cs="Segoe UI"/>
+          <w:sz w:val="20"/>
+          <w:szCs w:val="20"/>
+        </w:rPr>
+        <w:t>на</w:t>
+      </w:r>
+      <w:proofErr w:type="spellEnd"/>
+      <w:r>
+        <w:rPr>
+          <w:rFonts w:ascii="Segoe UI" w:hAnsi="Segoe UI" w:cs="Segoe UI"/>
+          <w:sz w:val="20"/>
+          <w:szCs w:val="20"/>
+        </w:rPr>
+        <w:t xml:space="preserve"> </w:t>
+      </w:r>
+      <w:proofErr w:type="spellStart"/>
+      <w:r>
+        <w:rPr>
+          <w:rFonts w:ascii="Segoe UI" w:hAnsi="Segoe UI" w:cs="Segoe UI"/>
+          <w:sz w:val="20"/>
+          <w:szCs w:val="20"/>
+        </w:rPr>
+        <w:t>потребители</w:t>
+      </w:r>
+      <w:proofErr w:type="spellEnd"/>
       <w:r>
         <w:rPr>
           <w:rFonts w:ascii="Segoe UI" w:hAnsi="Segoe UI" w:cs="Segoe UI"/>
@@ -803,25 +2302,580 @@
           <w:lang w:val="ru-RU"/>
         </w:rPr>
       </w:pPr>
-      <w:r>
-        <w:rPr>
-          <w:rFonts w:ascii="Segoe UI" w:hAnsi="Segoe UI" w:cs="Segoe UI"/>
-          <w:sz w:val="20"/>
-          <w:szCs w:val="20"/>
-          <w:lang w:val="ru-RU"/>
-        </w:rPr>
-        <w:t xml:space="preserve">Консистентност \ пълнота: дали вижда потребители които са скрили всички данни </w:t>
+      <w:proofErr w:type="spellStart"/>
+      <w:r>
+        <w:rPr>
+          <w:rFonts w:ascii="Segoe UI" w:hAnsi="Segoe UI" w:cs="Segoe UI"/>
+          <w:sz w:val="20"/>
+          <w:szCs w:val="20"/>
+          <w:lang w:val="ru-RU"/>
+        </w:rPr>
+        <w:t>Консистентност</w:t>
+      </w:r>
+      <w:proofErr w:type="spellEnd"/>
+      <w:r>
+        <w:rPr>
+          <w:rFonts w:ascii="Segoe UI" w:hAnsi="Segoe UI" w:cs="Segoe UI"/>
+          <w:sz w:val="20"/>
+          <w:szCs w:val="20"/>
+          <w:lang w:val="ru-RU"/>
+        </w:rPr>
+        <w:t xml:space="preserve"> \ </w:t>
+      </w:r>
+      <w:proofErr w:type="spellStart"/>
+      <w:r>
+        <w:rPr>
+          <w:rFonts w:ascii="Segoe UI" w:hAnsi="Segoe UI" w:cs="Segoe UI"/>
+          <w:sz w:val="20"/>
+          <w:szCs w:val="20"/>
+          <w:lang w:val="ru-RU"/>
+        </w:rPr>
+        <w:t>пълнота</w:t>
+      </w:r>
+      <w:proofErr w:type="spellEnd"/>
+      <w:r>
+        <w:rPr>
+          <w:rFonts w:ascii="Segoe UI" w:hAnsi="Segoe UI" w:cs="Segoe UI"/>
+          <w:sz w:val="20"/>
+          <w:szCs w:val="20"/>
+          <w:lang w:val="ru-RU"/>
+        </w:rPr>
+        <w:t xml:space="preserve">: дали </w:t>
+      </w:r>
+      <w:proofErr w:type="spellStart"/>
+      <w:r>
+        <w:rPr>
+          <w:rFonts w:ascii="Segoe UI" w:hAnsi="Segoe UI" w:cs="Segoe UI"/>
+          <w:sz w:val="20"/>
+          <w:szCs w:val="20"/>
+          <w:lang w:val="ru-RU"/>
+        </w:rPr>
+        <w:t>вижда</w:t>
+      </w:r>
+      <w:proofErr w:type="spellEnd"/>
+      <w:r>
+        <w:rPr>
+          <w:rFonts w:ascii="Segoe UI" w:hAnsi="Segoe UI" w:cs="Segoe UI"/>
+          <w:sz w:val="20"/>
+          <w:szCs w:val="20"/>
+          <w:lang w:val="ru-RU"/>
+        </w:rPr>
+        <w:t xml:space="preserve"> потребители </w:t>
+      </w:r>
+      <w:proofErr w:type="spellStart"/>
+      <w:r>
+        <w:rPr>
+          <w:rFonts w:ascii="Segoe UI" w:hAnsi="Segoe UI" w:cs="Segoe UI"/>
+          <w:sz w:val="20"/>
+          <w:szCs w:val="20"/>
+          <w:lang w:val="ru-RU"/>
+        </w:rPr>
+        <w:t>които</w:t>
+      </w:r>
+      <w:proofErr w:type="spellEnd"/>
+      <w:r>
+        <w:rPr>
+          <w:rFonts w:ascii="Segoe UI" w:hAnsi="Segoe UI" w:cs="Segoe UI"/>
+          <w:sz w:val="20"/>
+          <w:szCs w:val="20"/>
+          <w:lang w:val="ru-RU"/>
+        </w:rPr>
+        <w:t xml:space="preserve"> </w:t>
+      </w:r>
+      <w:proofErr w:type="spellStart"/>
+      <w:r>
+        <w:rPr>
+          <w:rFonts w:ascii="Segoe UI" w:hAnsi="Segoe UI" w:cs="Segoe UI"/>
+          <w:sz w:val="20"/>
+          <w:szCs w:val="20"/>
+          <w:lang w:val="ru-RU"/>
+        </w:rPr>
+        <w:t>са</w:t>
+      </w:r>
+      <w:proofErr w:type="spellEnd"/>
+      <w:r>
+        <w:rPr>
+          <w:rFonts w:ascii="Segoe UI" w:hAnsi="Segoe UI" w:cs="Segoe UI"/>
+          <w:sz w:val="20"/>
+          <w:szCs w:val="20"/>
+          <w:lang w:val="ru-RU"/>
+        </w:rPr>
+        <w:t xml:space="preserve"> </w:t>
+      </w:r>
+      <w:proofErr w:type="spellStart"/>
+      <w:r>
+        <w:rPr>
+          <w:rFonts w:ascii="Segoe UI" w:hAnsi="Segoe UI" w:cs="Segoe UI"/>
+          <w:sz w:val="20"/>
+          <w:szCs w:val="20"/>
+          <w:lang w:val="ru-RU"/>
+        </w:rPr>
+        <w:t>скрили</w:t>
+      </w:r>
+      <w:proofErr w:type="spellEnd"/>
+      <w:r>
+        <w:rPr>
+          <w:rFonts w:ascii="Segoe UI" w:hAnsi="Segoe UI" w:cs="Segoe UI"/>
+          <w:sz w:val="20"/>
+          <w:szCs w:val="20"/>
+          <w:lang w:val="ru-RU"/>
+        </w:rPr>
+        <w:t xml:space="preserve"> </w:t>
+      </w:r>
+      <w:proofErr w:type="spellStart"/>
+      <w:r>
+        <w:rPr>
+          <w:rFonts w:ascii="Segoe UI" w:hAnsi="Segoe UI" w:cs="Segoe UI"/>
+          <w:sz w:val="20"/>
+          <w:szCs w:val="20"/>
+          <w:lang w:val="ru-RU"/>
+        </w:rPr>
+        <w:t>всички</w:t>
+      </w:r>
+      <w:proofErr w:type="spellEnd"/>
+      <w:r>
+        <w:rPr>
+          <w:rFonts w:ascii="Segoe UI" w:hAnsi="Segoe UI" w:cs="Segoe UI"/>
+          <w:sz w:val="20"/>
+          <w:szCs w:val="20"/>
+          <w:lang w:val="ru-RU"/>
+        </w:rPr>
+        <w:t xml:space="preserve"> </w:t>
+      </w:r>
+      <w:proofErr w:type="spellStart"/>
+      <w:r>
+        <w:rPr>
+          <w:rFonts w:ascii="Segoe UI" w:hAnsi="Segoe UI" w:cs="Segoe UI"/>
+          <w:sz w:val="20"/>
+          <w:szCs w:val="20"/>
+          <w:lang w:val="ru-RU"/>
+        </w:rPr>
+        <w:t>данни</w:t>
+      </w:r>
+      <w:proofErr w:type="spellEnd"/>
+      <w:r>
+        <w:rPr>
+          <w:rFonts w:ascii="Segoe UI" w:hAnsi="Segoe UI" w:cs="Segoe UI"/>
+          <w:sz w:val="20"/>
+          <w:szCs w:val="20"/>
+          <w:lang w:val="ru-RU"/>
+        </w:rPr>
+        <w:t xml:space="preserve"> от </w:t>
+      </w:r>
+      <w:proofErr w:type="spellStart"/>
+      <w:r>
+        <w:rPr>
+          <w:rFonts w:ascii="Segoe UI" w:hAnsi="Segoe UI" w:cs="Segoe UI"/>
+          <w:sz w:val="20"/>
+          <w:szCs w:val="20"/>
+          <w:lang w:val="ru-RU"/>
+        </w:rPr>
+        <w:t>профила</w:t>
+      </w:r>
+      <w:proofErr w:type="spellEnd"/>
+      <w:r>
+        <w:rPr>
+          <w:rFonts w:ascii="Segoe UI" w:hAnsi="Segoe UI" w:cs="Segoe UI"/>
+          <w:sz w:val="20"/>
+          <w:szCs w:val="20"/>
+          <w:lang w:val="ru-RU"/>
+        </w:rPr>
+        <w:t xml:space="preserve"> си?</w:t>
+      </w:r>
+    </w:p>
+    <w:p>
+      <w:pPr>
+        <w:pStyle w:val="ListParagraph"/>
+        <w:numPr>
+          <w:ilvl w:val="0"/>
+          <w:numId w:val="2"/>
+        </w:numPr>
+        <w:autoSpaceDE w:val="0"/>
+        <w:autoSpaceDN w:val="0"/>
+        <w:adjustRightInd w:val="0"/>
+        <w:spacing w:after="0" w:line="240" w:lineRule="auto"/>
+        <w:rPr>
+          <w:rFonts w:ascii="Segoe UI" w:hAnsi="Segoe UI" w:cs="Segoe UI"/>
+          <w:sz w:val="20"/>
+          <w:szCs w:val="20"/>
+          <w:lang w:val="ru-RU"/>
+        </w:rPr>
+      </w:pPr>
+      <w:r>
+        <w:rPr>
+          <w:rFonts w:ascii="Segoe UI" w:hAnsi="Segoe UI" w:cs="Segoe UI"/>
+          <w:sz w:val="20"/>
+          <w:szCs w:val="20"/>
+        </w:rPr>
+        <w:t>REQ-8 (</w:t>
+      </w:r>
+      <w:proofErr w:type="spellStart"/>
+      <w:r>
+        <w:rPr>
+          <w:rFonts w:ascii="Segoe UI" w:hAnsi="Segoe UI" w:cs="Segoe UI"/>
+          <w:sz w:val="20"/>
+          <w:szCs w:val="20"/>
+        </w:rPr>
+        <w:t>Известия</w:t>
+      </w:r>
+      <w:proofErr w:type="spellEnd"/>
+      <w:r>
+        <w:rPr>
+          <w:rFonts w:ascii="Segoe UI" w:hAnsi="Segoe UI" w:cs="Segoe UI"/>
+          <w:sz w:val="20"/>
+          <w:szCs w:val="20"/>
+        </w:rPr>
+        <w:t>)</w:t>
+      </w:r>
+    </w:p>
+    <w:p>
+      <w:pPr>
+        <w:pStyle w:val="ListParagraph"/>
+        <w:numPr>
+          <w:ilvl w:val="1"/>
+          <w:numId w:val="2"/>
+        </w:numPr>
+        <w:autoSpaceDE w:val="0"/>
+        <w:autoSpaceDN w:val="0"/>
+        <w:adjustRightInd w:val="0"/>
+        <w:spacing w:after="0" w:line="240" w:lineRule="auto"/>
+        <w:rPr>
+          <w:rFonts w:ascii="Segoe UI" w:hAnsi="Segoe UI" w:cs="Segoe UI"/>
+          <w:sz w:val="20"/>
+          <w:szCs w:val="20"/>
+          <w:lang w:val="ru-RU"/>
+        </w:rPr>
+      </w:pPr>
+      <w:proofErr w:type="spellStart"/>
+      <w:r>
+        <w:rPr>
+          <w:rFonts w:ascii="Segoe UI" w:hAnsi="Segoe UI" w:cs="Segoe UI"/>
+          <w:sz w:val="20"/>
+          <w:szCs w:val="20"/>
+          <w:lang w:val="ru-RU"/>
+        </w:rPr>
+        <w:t>Пълнота</w:t>
+      </w:r>
+      <w:proofErr w:type="spellEnd"/>
+      <w:r>
+        <w:rPr>
+          <w:rFonts w:ascii="Segoe UI" w:hAnsi="Segoe UI" w:cs="Segoe UI"/>
+          <w:sz w:val="20"/>
+          <w:szCs w:val="20"/>
+          <w:lang w:val="ru-RU"/>
+        </w:rPr>
+        <w:t xml:space="preserve">: </w:t>
+      </w:r>
+      <w:proofErr w:type="spellStart"/>
+      <w:r>
+        <w:rPr>
+          <w:rFonts w:ascii="Segoe UI" w:hAnsi="Segoe UI" w:cs="Segoe UI"/>
+          <w:sz w:val="20"/>
+          <w:szCs w:val="20"/>
+          <w:lang w:val="ru-RU"/>
+        </w:rPr>
+        <w:t>пропусната</w:t>
+      </w:r>
+      <w:proofErr w:type="spellEnd"/>
+      <w:r>
+        <w:rPr>
+          <w:rFonts w:ascii="Segoe UI" w:hAnsi="Segoe UI" w:cs="Segoe UI"/>
+          <w:sz w:val="20"/>
+          <w:szCs w:val="20"/>
+          <w:lang w:val="ru-RU"/>
+        </w:rPr>
+        <w:t xml:space="preserve"> е </w:t>
+      </w:r>
+      <w:proofErr w:type="spellStart"/>
+      <w:r>
+        <w:rPr>
+          <w:rFonts w:ascii="Segoe UI" w:hAnsi="Segoe UI" w:cs="Segoe UI"/>
+          <w:sz w:val="20"/>
+          <w:szCs w:val="20"/>
+          <w:lang w:val="ru-RU"/>
+        </w:rPr>
+        <w:t>някаква</w:t>
+      </w:r>
+      <w:proofErr w:type="spellEnd"/>
+      <w:r>
+        <w:rPr>
+          <w:rFonts w:ascii="Segoe UI" w:hAnsi="Segoe UI" w:cs="Segoe UI"/>
+          <w:sz w:val="20"/>
+          <w:szCs w:val="20"/>
+          <w:lang w:val="ru-RU"/>
+        </w:rPr>
+        <w:t xml:space="preserve"> </w:t>
+      </w:r>
+      <w:proofErr w:type="spellStart"/>
+      <w:r>
+        <w:rPr>
+          <w:rFonts w:ascii="Segoe UI" w:hAnsi="Segoe UI" w:cs="Segoe UI"/>
+          <w:sz w:val="20"/>
+          <w:szCs w:val="20"/>
+          <w:lang w:val="ru-RU"/>
+        </w:rPr>
+        <w:t>социална</w:t>
+      </w:r>
+      <w:proofErr w:type="spellEnd"/>
+      <w:r>
+        <w:rPr>
+          <w:rFonts w:ascii="Segoe UI" w:hAnsi="Segoe UI" w:cs="Segoe UI"/>
+          <w:sz w:val="20"/>
+          <w:szCs w:val="20"/>
+          <w:lang w:val="ru-RU"/>
+        </w:rPr>
+        <w:t xml:space="preserve"> мрежа (</w:t>
+      </w:r>
+      <w:proofErr w:type="spellStart"/>
+      <w:r>
+        <w:rPr>
+          <w:rFonts w:ascii="Segoe UI" w:hAnsi="Segoe UI" w:cs="Segoe UI"/>
+          <w:sz w:val="20"/>
+          <w:szCs w:val="20"/>
+          <w:lang w:val="ru-RU"/>
+        </w:rPr>
+        <w:t>предполагаме</w:t>
+      </w:r>
+      <w:proofErr w:type="spellEnd"/>
+      <w:r>
+        <w:rPr>
+          <w:rFonts w:ascii="Segoe UI" w:hAnsi="Segoe UI" w:cs="Segoe UI"/>
+          <w:sz w:val="20"/>
+          <w:szCs w:val="20"/>
+          <w:lang w:val="ru-RU"/>
+        </w:rPr>
+        <w:t xml:space="preserve"> че е </w:t>
+      </w:r>
+      <w:r>
+        <w:rPr>
+          <w:rFonts w:ascii="Segoe UI" w:hAnsi="Segoe UI" w:cs="Segoe UI"/>
+          <w:sz w:val="20"/>
+          <w:szCs w:val="20"/>
+        </w:rPr>
+        <w:t>google</w:t>
+      </w:r>
+      <w:r>
+        <w:rPr>
+          <w:rFonts w:ascii="Segoe UI" w:hAnsi="Segoe UI" w:cs="Segoe UI"/>
+          <w:sz w:val="20"/>
+          <w:szCs w:val="20"/>
+          <w:lang w:val="ru-RU"/>
+        </w:rPr>
+        <w:t>+)</w:t>
+      </w:r>
+      <w:r>
+        <w:rPr>
+          <w:rFonts w:ascii="Segoe UI" w:hAnsi="Segoe UI" w:cs="Segoe UI"/>
+          <w:sz w:val="20"/>
+          <w:szCs w:val="20"/>
+          <w:lang w:val="ru-RU"/>
+        </w:rPr>
+        <w:t>: «</w:t>
+      </w:r>
+      <w:proofErr w:type="spellStart"/>
+      <w:r>
+        <w:rPr>
+          <w:rFonts w:ascii="Segoe UI" w:hAnsi="Segoe UI" w:cs="Segoe UI"/>
+          <w:sz w:val="20"/>
+          <w:szCs w:val="20"/>
+          <w:lang w:val="ru-RU"/>
+        </w:rPr>
+        <w:t>във</w:t>
+      </w:r>
+      <w:proofErr w:type="spellEnd"/>
+      <w:r>
+        <w:rPr>
+          <w:rFonts w:ascii="Segoe UI" w:hAnsi="Segoe UI" w:cs="Segoe UI"/>
+          <w:sz w:val="20"/>
+          <w:szCs w:val="20"/>
+          <w:lang w:val="ru-RU"/>
+        </w:rPr>
+        <w:t xml:space="preserve"> </w:t>
+      </w:r>
+      <w:proofErr w:type="spellStart"/>
+      <w:r>
+        <w:rPr>
+          <w:rFonts w:ascii="Segoe UI" w:hAnsi="Segoe UI" w:cs="Segoe UI"/>
+          <w:sz w:val="20"/>
+          <w:szCs w:val="20"/>
+        </w:rPr>
+        <w:t>facebook</w:t>
+      </w:r>
+      <w:proofErr w:type="spellEnd"/>
+      <w:r>
+        <w:rPr>
+          <w:rFonts w:ascii="Segoe UI" w:hAnsi="Segoe UI" w:cs="Segoe UI"/>
+          <w:sz w:val="20"/>
+          <w:szCs w:val="20"/>
+          <w:lang w:val="ru-RU"/>
+        </w:rPr>
+        <w:t xml:space="preserve"> </w:t>
+      </w:r>
+      <w:r>
+        <w:rPr>
+          <w:rFonts w:ascii="Segoe UI" w:hAnsi="Segoe UI" w:cs="Segoe UI"/>
+          <w:sz w:val="20"/>
+          <w:szCs w:val="20"/>
+          <w:lang w:val="ru-RU"/>
+        </w:rPr>
+        <w:t>или _».</w:t>
+      </w:r>
+    </w:p>
+    <w:p>
+      <w:pPr>
+        <w:pStyle w:val="ListParagraph"/>
+        <w:numPr>
+          <w:ilvl w:val="0"/>
+          <w:numId w:val="2"/>
+        </w:numPr>
+        <w:autoSpaceDE w:val="0"/>
+        <w:autoSpaceDN w:val="0"/>
+        <w:adjustRightInd w:val="0"/>
+        <w:spacing w:after="0" w:line="240" w:lineRule="auto"/>
+        <w:rPr>
+          <w:rFonts w:ascii="Segoe UI" w:hAnsi="Segoe UI" w:cs="Segoe UI"/>
+          <w:sz w:val="20"/>
+          <w:szCs w:val="20"/>
+          <w:lang w:val="ru-RU"/>
+        </w:rPr>
+      </w:pPr>
+      <w:r>
+        <w:rPr>
+          <w:rFonts w:ascii="Segoe UI" w:hAnsi="Segoe UI" w:cs="Segoe UI"/>
+          <w:sz w:val="20"/>
+          <w:szCs w:val="20"/>
+        </w:rPr>
+        <w:t>REQ-45 (</w:t>
+      </w:r>
+      <w:proofErr w:type="spellStart"/>
+      <w:r>
+        <w:rPr>
+          <w:rFonts w:ascii="Segoe UI" w:hAnsi="Segoe UI" w:cs="Segoe UI"/>
+          <w:sz w:val="20"/>
+          <w:szCs w:val="20"/>
+          <w:lang w:val="ru-RU"/>
+        </w:rPr>
+        <w:t>Потребителски</w:t>
+      </w:r>
+      <w:proofErr w:type="spellEnd"/>
+      <w:r>
+        <w:rPr>
+          <w:rFonts w:ascii="Segoe UI" w:hAnsi="Segoe UI" w:cs="Segoe UI"/>
+          <w:sz w:val="20"/>
+          <w:szCs w:val="20"/>
+          <w:lang w:val="ru-RU"/>
+        </w:rPr>
+        <w:t xml:space="preserve"> интерфейс)</w:t>
+      </w:r>
+    </w:p>
+    <w:p>
+      <w:pPr>
+        <w:pStyle w:val="ListParagraph"/>
+        <w:numPr>
+          <w:ilvl w:val="1"/>
+          <w:numId w:val="2"/>
+        </w:numPr>
+        <w:autoSpaceDE w:val="0"/>
+        <w:autoSpaceDN w:val="0"/>
+        <w:adjustRightInd w:val="0"/>
+        <w:spacing w:after="0" w:line="240" w:lineRule="auto"/>
+        <w:rPr>
+          <w:rFonts w:ascii="Segoe UI" w:hAnsi="Segoe UI" w:cs="Segoe UI"/>
+          <w:sz w:val="20"/>
+          <w:szCs w:val="20"/>
+          <w:lang w:val="ru-RU"/>
+        </w:rPr>
+      </w:pPr>
+      <w:proofErr w:type="spellStart"/>
+      <w:r>
+        <w:rPr>
+          <w:rFonts w:ascii="Segoe UI" w:hAnsi="Segoe UI" w:cs="Segoe UI"/>
+          <w:sz w:val="20"/>
+          <w:szCs w:val="20"/>
+          <w:lang w:val="ru-RU"/>
+        </w:rPr>
+        <w:t>Верифицируемост</w:t>
+      </w:r>
+      <w:proofErr w:type="spellEnd"/>
+      <w:r>
+        <w:rPr>
+          <w:rFonts w:ascii="Segoe UI" w:hAnsi="Segoe UI" w:cs="Segoe UI"/>
+          <w:sz w:val="20"/>
+          <w:szCs w:val="20"/>
+          <w:lang w:val="ru-RU"/>
+        </w:rPr>
+        <w:t xml:space="preserve">: не е </w:t>
+      </w:r>
+      <w:proofErr w:type="spellStart"/>
+      <w:r>
+        <w:rPr>
+          <w:rFonts w:ascii="Segoe UI" w:hAnsi="Segoe UI" w:cs="Segoe UI"/>
+          <w:sz w:val="20"/>
+          <w:szCs w:val="20"/>
+          <w:lang w:val="ru-RU"/>
+        </w:rPr>
+        <w:t>дефенирано</w:t>
+      </w:r>
+      <w:proofErr w:type="spellEnd"/>
+      <w:r>
+        <w:rPr>
+          <w:rFonts w:ascii="Segoe UI" w:hAnsi="Segoe UI" w:cs="Segoe UI"/>
+          <w:sz w:val="20"/>
+          <w:szCs w:val="20"/>
+          <w:lang w:val="ru-RU"/>
+        </w:rPr>
+        <w:t xml:space="preserve"> </w:t>
+      </w:r>
+      <w:r>
+        <w:rPr>
+          <w:rFonts w:ascii="Segoe UI" w:hAnsi="Segoe UI" w:cs="Segoe UI"/>
+          <w:sz w:val="20"/>
+          <w:szCs w:val="20"/>
+          <w:lang w:val="ru-RU"/>
+        </w:rPr>
+        <w:t>-</w:t>
       </w:r>
       <w:bookmarkStart w:id="0" w:name="_GoBack"/>
       <w:bookmarkEnd w:id="0"/>
-      <w:r>
-        <w:rPr>
-          <w:rFonts w:ascii="Segoe UI" w:hAnsi="Segoe UI" w:cs="Segoe UI"/>
-          <w:sz w:val="20"/>
-          <w:szCs w:val="20"/>
-          <w:lang w:val="ru-RU"/>
-        </w:rPr>
-        <w:t>от профила си?</w:t>
+      <w:proofErr w:type="spellStart"/>
+      <w:r>
+        <w:rPr>
+          <w:rFonts w:ascii="Segoe UI" w:hAnsi="Segoe UI" w:cs="Segoe UI"/>
+          <w:sz w:val="20"/>
+          <w:szCs w:val="20"/>
+          <w:lang w:val="ru-RU"/>
+        </w:rPr>
+        <w:t>какво</w:t>
+      </w:r>
+      <w:proofErr w:type="spellEnd"/>
+      <w:r>
+        <w:rPr>
+          <w:rFonts w:ascii="Segoe UI" w:hAnsi="Segoe UI" w:cs="Segoe UI"/>
+          <w:sz w:val="20"/>
+          <w:szCs w:val="20"/>
+          <w:lang w:val="ru-RU"/>
+        </w:rPr>
+        <w:t xml:space="preserve"> е «ясен» </w:t>
+      </w:r>
+      <w:proofErr w:type="spellStart"/>
+      <w:r>
+        <w:rPr>
+          <w:rFonts w:ascii="Segoe UI" w:hAnsi="Segoe UI" w:cs="Segoe UI"/>
+          <w:sz w:val="20"/>
+          <w:szCs w:val="20"/>
+          <w:lang w:val="ru-RU"/>
+        </w:rPr>
+        <w:t>потребителски</w:t>
+      </w:r>
+      <w:proofErr w:type="spellEnd"/>
+      <w:r>
+        <w:rPr>
+          <w:rFonts w:ascii="Segoe UI" w:hAnsi="Segoe UI" w:cs="Segoe UI"/>
+          <w:sz w:val="20"/>
+          <w:szCs w:val="20"/>
+          <w:lang w:val="ru-RU"/>
+        </w:rPr>
+        <w:t xml:space="preserve"> интерфейс</w:t>
       </w:r>
     </w:p>
     <w:p>
@@ -831,12 +2885,42 @@
           <w:lang w:val="ru-RU"/>
         </w:rPr>
       </w:pPr>
-      <w:r>
-        <w:rPr>
-          <w:lang w:val="ru-RU"/>
-        </w:rPr>
-        <w:t>Списък на действия в отговор на съгласуваните изисквания</w:t>
-      </w:r>
+      <w:proofErr w:type="spellStart"/>
+      <w:r>
+        <w:rPr>
+          <w:lang w:val="ru-RU"/>
+        </w:rPr>
+        <w:t>Списък</w:t>
+      </w:r>
+      <w:proofErr w:type="spellEnd"/>
+      <w:r>
+        <w:rPr>
+          <w:lang w:val="ru-RU"/>
+        </w:rPr>
+        <w:t xml:space="preserve"> на действия в отговор на </w:t>
+      </w:r>
+      <w:proofErr w:type="spellStart"/>
+      <w:r>
+        <w:rPr>
+          <w:lang w:val="ru-RU"/>
+        </w:rPr>
+        <w:t>съгласуваните</w:t>
+      </w:r>
+      <w:proofErr w:type="spellEnd"/>
+      <w:r>
+        <w:rPr>
+          <w:lang w:val="ru-RU"/>
+        </w:rPr>
+        <w:t xml:space="preserve"> </w:t>
+      </w:r>
+      <w:proofErr w:type="spellStart"/>
+      <w:r>
+        <w:rPr>
+          <w:lang w:val="ru-RU"/>
+        </w:rPr>
+        <w:t>изисквания</w:t>
+      </w:r>
+      <w:proofErr w:type="spellEnd"/>
     </w:p>
     <w:p>
       <w:pPr>
@@ -844,11 +2928,89 @@
           <w:lang w:val="ru-RU"/>
         </w:rPr>
       </w:pPr>
-      <w:r>
-        <w:rPr>
-          <w:lang w:val="ru-RU"/>
-        </w:rPr>
-        <w:t>Списък от действия, които да отговорят на откритите проблеми в дефинираните изисквания.</w:t>
+      <w:proofErr w:type="spellStart"/>
+      <w:r>
+        <w:rPr>
+          <w:lang w:val="ru-RU"/>
+        </w:rPr>
+        <w:t>Списък</w:t>
+      </w:r>
+      <w:proofErr w:type="spellEnd"/>
+      <w:r>
+        <w:rPr>
+          <w:lang w:val="ru-RU"/>
+        </w:rPr>
+        <w:t xml:space="preserve"> от действия, </w:t>
+      </w:r>
+      <w:proofErr w:type="spellStart"/>
+      <w:r>
+        <w:rPr>
+          <w:lang w:val="ru-RU"/>
+        </w:rPr>
+        <w:t>които</w:t>
+      </w:r>
+      <w:proofErr w:type="spellEnd"/>
+      <w:r>
+        <w:rPr>
+          <w:lang w:val="ru-RU"/>
+        </w:rPr>
+        <w:t xml:space="preserve"> да отговорят на </w:t>
+      </w:r>
+      <w:proofErr w:type="spellStart"/>
+      <w:r>
+        <w:rPr>
+          <w:lang w:val="ru-RU"/>
+        </w:rPr>
+        <w:t>откритите</w:t>
+      </w:r>
+      <w:proofErr w:type="spellEnd"/>
+      <w:r>
+        <w:rPr>
+          <w:lang w:val="ru-RU"/>
+        </w:rPr>
+        <w:t xml:space="preserve"> </w:t>
+      </w:r>
+      <w:proofErr w:type="spellStart"/>
+      <w:r>
+        <w:rPr>
+          <w:lang w:val="ru-RU"/>
+        </w:rPr>
+        <w:t>проблеми</w:t>
+      </w:r>
+      <w:proofErr w:type="spellEnd"/>
+      <w:r>
+        <w:rPr>
+          <w:lang w:val="ru-RU"/>
+        </w:rPr>
+        <w:t xml:space="preserve"> в </w:t>
+      </w:r>
+      <w:proofErr w:type="spellStart"/>
+      <w:r>
+        <w:rPr>
+          <w:lang w:val="ru-RU"/>
+        </w:rPr>
+        <w:t>дефинираните</w:t>
+      </w:r>
+      <w:proofErr w:type="spellEnd"/>
+      <w:r>
+        <w:rPr>
+          <w:lang w:val="ru-RU"/>
+        </w:rPr>
+        <w:t xml:space="preserve"> </w:t>
+      </w:r>
+      <w:proofErr w:type="spellStart"/>
+      <w:r>
+        <w:rPr>
+          <w:lang w:val="ru-RU"/>
+        </w:rPr>
+        <w:t>изисквания</w:t>
+      </w:r>
+      <w:proofErr w:type="spellEnd"/>
+      <w:r>
+        <w:rPr>
+          <w:lang w:val="ru-RU"/>
+        </w:rPr>
+        <w:t>.</w:t>
       </w:r>
       <w:r>
         <w:rPr>
@@ -931,8 +3093,17 @@
         <w:rPr>
           <w:lang w:val="ru-RU"/>
         </w:rPr>
-        <w:t>Критерии за оценка на документа</w:t>
-      </w:r>
+        <w:lastRenderedPageBreak/>
+        <w:t xml:space="preserve">Критерии за оценка </w:t>
+      </w:r>
+      <w:proofErr w:type="gramStart"/>
+      <w:r>
+        <w:rPr>
+          <w:lang w:val="ru-RU"/>
+        </w:rPr>
+        <w:t>на документа</w:t>
+      </w:r>
+      <w:proofErr w:type="gramEnd"/>
     </w:p>
     <w:p>
       <w:pPr>
@@ -940,6 +3111,7 @@
           <w:lang w:val="ru-RU"/>
         </w:rPr>
       </w:pPr>
+      <w:proofErr w:type="spellStart"/>
       <w:r>
         <w:rPr>
           <w:b/>
@@ -947,6 +3119,7 @@
         </w:rPr>
         <w:t>Пълноте</w:t>
       </w:r>
+      <w:proofErr w:type="spellEnd"/>
       <w:r>
         <w:rPr>
           <w:lang w:val="ru-RU"/>
@@ -966,6 +3139,7 @@
           <w:lang w:val="ru-RU"/>
         </w:rPr>
       </w:pPr>
+      <w:proofErr w:type="spellStart"/>
       <w:r>
         <w:rPr>
           <w:b/>
@@ -973,6 +3147,7 @@
         </w:rPr>
         <w:t>Адекватност</w:t>
       </w:r>
+      <w:proofErr w:type="spellEnd"/>
       <w:r>
         <w:rPr>
           <w:lang w:val="ru-RU"/>
@@ -992,12 +3167,21 @@
           <w:lang w:val="ru-RU"/>
         </w:rPr>
       </w:pPr>
+      <w:proofErr w:type="spellStart"/>
       <w:r>
         <w:rPr>
           <w:b/>
           <w:lang w:val="ru-RU"/>
         </w:rPr>
-        <w:t>Потребителски случаи</w:t>
+        <w:t>Потребителски</w:t>
+      </w:r>
+      <w:proofErr w:type="spellEnd"/>
+      <w:r>
+        <w:rPr>
+          <w:b/>
+          <w:lang w:val="ru-RU"/>
+        </w:rPr>
+        <w:t xml:space="preserve"> случаи</w:t>
       </w:r>
       <w:r>
         <w:rPr>
@@ -1023,14 +3207,20 @@
           <w:b/>
           <w:lang w:val="ru-RU"/>
         </w:rPr>
-        <w:lastRenderedPageBreak/>
         <w:t>Архитектура</w:t>
       </w:r>
       <w:r>
         <w:rPr>
           <w:lang w:val="ru-RU"/>
         </w:rPr>
-        <w:t xml:space="preserve"> – </w:t>
+        <w:t xml:space="preserve"> </w:t>
+      </w:r>
+      <w:proofErr w:type="gramStart"/>
+      <w:r>
+        <w:rPr>
+          <w:lang w:val="ru-RU"/>
+        </w:rPr>
+        <w:t xml:space="preserve">– </w:t>
       </w:r>
       <w:r>
         <w:rPr>
@@ -1038,18 +3228,119 @@
         </w:rPr>
         <w:t>?</w:t>
       </w:r>
-      <w:r>
-        <w:rPr>
-          <w:lang w:val="ru-RU"/>
-        </w:rPr>
-        <w:t xml:space="preserve"> </w:t>
-      </w:r>
-      <w:r>
-        <w:rPr>
-          <w:lang w:val="ru-RU"/>
-        </w:rPr>
-        <w:t>архитектурата на системата е описана и представена със съответните диаграми sequence, activity</w:t>
-      </w:r>
+      <w:proofErr w:type="gramEnd"/>
+      <w:r>
+        <w:rPr>
+          <w:lang w:val="ru-RU"/>
+        </w:rPr>
+        <w:t xml:space="preserve"> </w:t>
+      </w:r>
+      <w:proofErr w:type="spellStart"/>
+      <w:r>
+        <w:rPr>
+          <w:lang w:val="ru-RU"/>
+        </w:rPr>
+        <w:t>архитектурата</w:t>
+      </w:r>
+      <w:proofErr w:type="spellEnd"/>
+      <w:r>
+        <w:rPr>
+          <w:lang w:val="ru-RU"/>
+        </w:rPr>
+        <w:t xml:space="preserve"> на </w:t>
+      </w:r>
+      <w:proofErr w:type="spellStart"/>
+      <w:r>
+        <w:rPr>
+          <w:lang w:val="ru-RU"/>
+        </w:rPr>
+        <w:t>системата</w:t>
+      </w:r>
+      <w:proofErr w:type="spellEnd"/>
+      <w:r>
+        <w:rPr>
+          <w:lang w:val="ru-RU"/>
+        </w:rPr>
+        <w:t xml:space="preserve"> е описана и </w:t>
+      </w:r>
+      <w:proofErr w:type="spellStart"/>
+      <w:r>
+        <w:rPr>
+          <w:lang w:val="ru-RU"/>
+        </w:rPr>
+        <w:t>представена</w:t>
+      </w:r>
+      <w:proofErr w:type="spellEnd"/>
+      <w:r>
+        <w:rPr>
+          <w:lang w:val="ru-RU"/>
+        </w:rPr>
+        <w:t xml:space="preserve"> </w:t>
+      </w:r>
+      <w:proofErr w:type="spellStart"/>
+      <w:r>
+        <w:rPr>
+          <w:lang w:val="ru-RU"/>
+        </w:rPr>
+        <w:t>със</w:t>
+      </w:r>
+      <w:proofErr w:type="spellEnd"/>
+      <w:r>
+        <w:rPr>
+          <w:lang w:val="ru-RU"/>
+        </w:rPr>
+        <w:t xml:space="preserve"> </w:t>
+      </w:r>
+      <w:proofErr w:type="spellStart"/>
+      <w:r>
+        <w:rPr>
+          <w:lang w:val="ru-RU"/>
+        </w:rPr>
+        <w:t>съответните</w:t>
+      </w:r>
+      <w:proofErr w:type="spellEnd"/>
+      <w:r>
+        <w:rPr>
+          <w:lang w:val="ru-RU"/>
+        </w:rPr>
+        <w:t xml:space="preserve"> </w:t>
+      </w:r>
+      <w:proofErr w:type="spellStart"/>
+      <w:r>
+        <w:rPr>
+          <w:lang w:val="ru-RU"/>
+        </w:rPr>
+        <w:t>диаграми</w:t>
+      </w:r>
+      <w:proofErr w:type="spellEnd"/>
+      <w:r>
+        <w:rPr>
+          <w:lang w:val="ru-RU"/>
+        </w:rPr>
+        <w:t xml:space="preserve"> </w:t>
+      </w:r>
+      <w:proofErr w:type="spellStart"/>
+      <w:r>
+        <w:rPr>
+          <w:lang w:val="ru-RU"/>
+        </w:rPr>
+        <w:t>sequence</w:t>
+      </w:r>
+      <w:proofErr w:type="spellEnd"/>
+      <w:r>
+        <w:rPr>
+          <w:lang w:val="ru-RU"/>
+        </w:rPr>
+        <w:t xml:space="preserve">, </w:t>
+      </w:r>
+      <w:proofErr w:type="spellStart"/>
+      <w:r>
+        <w:rPr>
+          <w:lang w:val="ru-RU"/>
+        </w:rPr>
+        <w:t>activity</w:t>
+      </w:r>
+      <w:proofErr w:type="spellEnd"/>
     </w:p>
     <w:p>
       <w:pPr>
@@ -1057,12 +3348,21 @@
           <w:lang w:val="ru-RU"/>
         </w:rPr>
       </w:pPr>
+      <w:proofErr w:type="spellStart"/>
       <w:r>
         <w:rPr>
           <w:b/>
           <w:lang w:val="ru-RU"/>
         </w:rPr>
-        <w:t>Потребителски интерфейс</w:t>
+        <w:t>Потребителски</w:t>
+      </w:r>
+      <w:proofErr w:type="spellEnd"/>
+      <w:r>
+        <w:rPr>
+          <w:b/>
+          <w:lang w:val="ru-RU"/>
+        </w:rPr>
+        <w:t xml:space="preserve"> интерфейс</w:t>
       </w:r>
       <w:r>
         <w:rPr>

</xml_diff>